<commit_message>
updated bd charts in del4
</commit_message>
<xml_diff>
--- a/deliverable4/Deliverable 4.docx
+++ b/deliverable4/Deliverable 4.docx
@@ -393,7 +393,25 @@
           <w:sz w:val="28"/>
           <w:szCs w:val="28"/>
         </w:rPr>
-        <w:t>Members: Dennis Tra, Henry Liu, Angelina Choi, Kelly Mo, Kris Lai</w:t>
+        <w:t xml:space="preserve">Members: Dennis </w:t>
+      </w:r>
+      <w:proofErr w:type="spellStart"/>
+      <w:r>
+        <w:rPr>
+          <w:b/>
+          <w:sz w:val="28"/>
+          <w:szCs w:val="28"/>
+        </w:rPr>
+        <w:t>Tra</w:t>
+      </w:r>
+      <w:proofErr w:type="spellEnd"/>
+      <w:r>
+        <w:rPr>
+          <w:b/>
+          <w:sz w:val="28"/>
+          <w:szCs w:val="28"/>
+        </w:rPr>
+        <w:t>, Henry Liu, Angelina Choi, Kelly Mo, Kris Lai</w:t>
       </w:r>
     </w:p>
     <w:p/>
@@ -742,7 +760,15 @@
     </w:p>
     <w:p>
       <w:r>
-        <w:t xml:space="preserve">At the beginning of sprint 2, we had originally planned to compare using CSV files, but decided to change the comparison to two XML files as oppose to two CSV files. As a result, we saw a dramatic increase in story points needed for story 7 from the original value of 3 story points to 24 story points used. </w:t>
+        <w:t xml:space="preserve">At the beginning of sprint 2, we had originally planned to compare using CSV files, but decided to change the comparison to two XML files as oppose to two CSV files. </w:t>
+      </w:r>
+      <w:proofErr w:type="gramStart"/>
+      <w:r>
+        <w:t>As a result</w:t>
+      </w:r>
+      <w:proofErr w:type="gramEnd"/>
+      <w:r>
+        <w:t xml:space="preserve">, we saw a dramatic increase in story points needed for story 7 from the original value of 3 story points to 24 story points used. </w:t>
       </w:r>
     </w:p>
     <w:p>
@@ -1029,8 +1055,6 @@
             <w:r>
               <w:t>32</w:t>
             </w:r>
-            <w:bookmarkStart w:id="0" w:name="_GoBack"/>
-            <w:bookmarkEnd w:id="0"/>
           </w:p>
           <w:p>
             <w:pPr>
@@ -1093,7 +1117,10 @@
               <w:t xml:space="preserve">: </w:t>
             </w:r>
             <w:r>
-              <w:t xml:space="preserve">4 _&gt; </w:t>
+              <w:t>4 -</w:t>
+            </w:r>
+            <w:r>
+              <w:t xml:space="preserve">&gt; </w:t>
             </w:r>
             <w:r>
               <w:t>5</w:t>
@@ -1138,7 +1165,21 @@
         <w:t xml:space="preserve">Our original Story 8 has been removed. </w:t>
       </w:r>
       <w:r>
-        <w:t>While working on our story, we noticed that we would be unable to modify existing files on disk to track changes due to security issues. After consulting with Hano, we established that he wants to see the changes via pull request on git.</w:t>
+        <w:t>While working on our story, we noticed that we would be unable to modify existing files on disk to track changes due to security issues. After consulting with Han</w:t>
+      </w:r>
+      <w:r>
+        <w:t>n</w:t>
+      </w:r>
+      <w:r>
+        <w:t xml:space="preserve">o, we established that he wants to see the changes via pull request on </w:t>
+      </w:r>
+      <w:proofErr w:type="spellStart"/>
+      <w:r>
+        <w:t>git</w:t>
+      </w:r>
+      <w:proofErr w:type="spellEnd"/>
+      <w:r>
+        <w:t>.</w:t>
       </w:r>
     </w:p>
     <w:tbl>
@@ -1376,7 +1417,15 @@
           </w:tcPr>
           <w:p>
             <w:r>
-              <w:t>Story #4: As Hanno (an admin), I want to be able to open a file, stored onn my computer, to see the information of a system that has been updated from another catalogue</w:t>
+              <w:t xml:space="preserve">Story #4: As Hanno (an admin), I want to be able to open a file, stored </w:t>
+            </w:r>
+            <w:proofErr w:type="spellStart"/>
+            <w:r>
+              <w:t>onn</w:t>
+            </w:r>
+            <w:proofErr w:type="spellEnd"/>
+            <w:r>
+              <w:t xml:space="preserve"> my computer, to see the information of a system that has been updated from another catalogue</w:t>
             </w:r>
           </w:p>
         </w:tc>
@@ -1483,7 +1532,23 @@
           </w:tcPr>
           <w:p>
             <w:r>
-              <w:t>Connect to Hano's github repository</w:t>
+              <w:t xml:space="preserve">Connect to </w:t>
+            </w:r>
+            <w:proofErr w:type="spellStart"/>
+            <w:r>
+              <w:t>Hano's</w:t>
+            </w:r>
+            <w:proofErr w:type="spellEnd"/>
+            <w:r>
+              <w:t xml:space="preserve"> </w:t>
+            </w:r>
+            <w:proofErr w:type="spellStart"/>
+            <w:r>
+              <w:t>github</w:t>
+            </w:r>
+            <w:proofErr w:type="spellEnd"/>
+            <w:r>
+              <w:t xml:space="preserve"> repository</w:t>
             </w:r>
           </w:p>
         </w:tc>
@@ -1527,7 +1592,23 @@
           </w:tcPr>
           <w:p>
             <w:r>
-              <w:t>Pull XML file from Hano's github given a planet name</w:t>
+              <w:t xml:space="preserve">Pull XML file from </w:t>
+            </w:r>
+            <w:proofErr w:type="spellStart"/>
+            <w:r>
+              <w:t>Hano's</w:t>
+            </w:r>
+            <w:proofErr w:type="spellEnd"/>
+            <w:r>
+              <w:t xml:space="preserve"> </w:t>
+            </w:r>
+            <w:proofErr w:type="spellStart"/>
+            <w:r>
+              <w:t>github</w:t>
+            </w:r>
+            <w:proofErr w:type="spellEnd"/>
+            <w:r>
+              <w:t xml:space="preserve"> given a planet name</w:t>
             </w:r>
           </w:p>
         </w:tc>
@@ -2074,9 +2155,6 @@
         <w:br w:type="textWrapping" w:clear="all"/>
       </w:r>
     </w:p>
-    <w:p/>
-    <w:p/>
-    <w:p/>
     <w:p/>
     <w:p/>
     <w:p/>
@@ -2111,6 +2189,7 @@
           <w:sz w:val="36"/>
           <w:szCs w:val="36"/>
         </w:rPr>
+        <w:lastRenderedPageBreak/>
         <w:t>Task Board</w:t>
       </w:r>
     </w:p>
@@ -2276,39 +2355,320 @@
           <w:szCs w:val="36"/>
         </w:rPr>
       </w:pPr>
-    </w:p>
-    <w:p>
-      <w:pPr>
+      <w:r>
         <w:rPr>
           <w:b/>
           <w:sz w:val="36"/>
           <w:szCs w:val="36"/>
         </w:rPr>
+        <w:lastRenderedPageBreak/>
+        <w:t>Burndown Chart</w:t>
+      </w:r>
+    </w:p>
+    <w:p>
+      <w:r>
+        <w:rPr>
+          <w:noProof/>
+          <w:lang w:val="en-CA" w:eastAsia="en-CA"/>
+        </w:rPr>
+        <w:drawing>
+          <wp:inline distT="0" distB="0" distL="0" distR="0" wp14:anchorId="5A16C9FF" wp14:editId="5E6E7630">
+            <wp:extent cx="5943600" cy="3848735"/>
+            <wp:effectExtent l="0" t="0" r="0" b="18415"/>
+            <wp:docPr id="6" name="Chart 6">
+              <a:extLst xmlns:a="http://schemas.openxmlformats.org/drawingml/2006/main">
+                <a:ext uri="{FF2B5EF4-FFF2-40B4-BE49-F238E27FC236}">
+                  <a16:creationId xmlns:a16="http://schemas.microsoft.com/office/drawing/2014/main" id="{00000000-0008-0000-0000-000002000000}"/>
+                </a:ext>
+              </a:extLst>
+            </wp:docPr>
+            <wp:cNvGraphicFramePr/>
+            <a:graphic xmlns:a="http://schemas.openxmlformats.org/drawingml/2006/main">
+              <a:graphicData uri="http://schemas.openxmlformats.org/drawingml/2006/chart">
+                <c:chart xmlns:c="http://schemas.openxmlformats.org/drawingml/2006/chart" xmlns:r="http://schemas.openxmlformats.org/officeDocument/2006/relationships" r:id="rId9"/>
+              </a:graphicData>
+            </a:graphic>
+          </wp:inline>
+        </w:drawing>
+      </w:r>
+    </w:p>
+    <w:p>
+      <w:r>
+        <w:t>Sprint 2</w:t>
+      </w:r>
+    </w:p>
+    <w:p>
+      <w:r>
+        <w:rPr>
+          <w:noProof/>
+          <w:lang w:val="en-CA" w:eastAsia="en-CA"/>
+        </w:rPr>
+        <w:drawing>
+          <wp:inline distT="0" distB="0" distL="0" distR="0" wp14:anchorId="03B34E4B" wp14:editId="7CF8406F">
+            <wp:extent cx="4572000" cy="2743200"/>
+            <wp:effectExtent l="0" t="0" r="0" b="0"/>
+            <wp:docPr id="2" name="Chart 2">
+              <a:extLst xmlns:a="http://schemas.openxmlformats.org/drawingml/2006/main">
+                <a:ext uri="{FF2B5EF4-FFF2-40B4-BE49-F238E27FC236}">
+                  <a16:creationId xmlns:a16="http://schemas.microsoft.com/office/drawing/2014/main" id="{9F75B049-764E-42FC-B273-3A3A9C1473AB}"/>
+                </a:ext>
+              </a:extLst>
+            </wp:docPr>
+            <wp:cNvGraphicFramePr/>
+            <a:graphic xmlns:a="http://schemas.openxmlformats.org/drawingml/2006/main">
+              <a:graphicData uri="http://schemas.openxmlformats.org/drawingml/2006/chart">
+                <c:chart xmlns:c="http://schemas.openxmlformats.org/drawingml/2006/chart" xmlns:r="http://schemas.openxmlformats.org/officeDocument/2006/relationships" r:id="rId10"/>
+              </a:graphicData>
+            </a:graphic>
+          </wp:inline>
+        </w:drawing>
+      </w:r>
+    </w:p>
+    <w:p>
+      <w:r>
+        <w:t>Sprint 3</w:t>
+      </w:r>
+    </w:p>
+    <w:p>
+      <w:r>
+        <w:rPr>
+          <w:noProof/>
+          <w:lang w:val="en-CA" w:eastAsia="en-CA"/>
+        </w:rPr>
+        <w:lastRenderedPageBreak/>
+        <w:drawing>
+          <wp:inline distT="0" distB="0" distL="0" distR="0" wp14:anchorId="1A4160DA" wp14:editId="3953EC70">
+            <wp:extent cx="4572000" cy="2743200"/>
+            <wp:effectExtent l="0" t="0" r="0" b="0"/>
+            <wp:docPr id="7" name="Chart 7">
+              <a:extLst xmlns:a="http://schemas.openxmlformats.org/drawingml/2006/main">
+                <a:ext uri="{FF2B5EF4-FFF2-40B4-BE49-F238E27FC236}">
+                  <a16:creationId xmlns:a16="http://schemas.microsoft.com/office/drawing/2014/main" id="{4C9A3F54-EE0E-4815-A7C4-348D249A675E}"/>
+                </a:ext>
+              </a:extLst>
+            </wp:docPr>
+            <wp:cNvGraphicFramePr/>
+            <a:graphic xmlns:a="http://schemas.openxmlformats.org/drawingml/2006/main">
+              <a:graphicData uri="http://schemas.openxmlformats.org/drawingml/2006/chart">
+                <c:chart xmlns:c="http://schemas.openxmlformats.org/drawingml/2006/chart" xmlns:r="http://schemas.openxmlformats.org/officeDocument/2006/relationships" r:id="rId11"/>
+              </a:graphicData>
+            </a:graphic>
+          </wp:inline>
+        </w:drawing>
+      </w:r>
+    </w:p>
+    <w:p>
+      <w:pPr>
+        <w:spacing w:before="0" w:after="0"/>
       </w:pPr>
+      <w:r>
+        <w:t>User story completion NOT ACCOMPLISHED IN THI</w:t>
+      </w:r>
+      <w:r>
+        <w:t>S</w:t>
+      </w:r>
+      <w:r>
+        <w:t xml:space="preserve"> SPRINT, to be accomplished in next sprint</w:t>
+      </w:r>
     </w:p>
     <w:p>
       <w:pPr>
+        <w:spacing w:before="0" w:after="0"/>
+      </w:pPr>
+      <w:r>
+        <w:tab/>
+        <w:t>All tasks delayed</w:t>
+      </w:r>
+    </w:p>
+    <w:p>
+      <w:pPr>
+        <w:spacing w:before="0" w:after="0"/>
+        <w:ind w:left="720" w:firstLine="720"/>
+      </w:pPr>
+      <w:r>
+        <w:t>Heavy course load for some members, burndown negligible this sprint</w:t>
+      </w:r>
+    </w:p>
+    <w:p>
+      <w:pPr>
+        <w:spacing w:before="0" w:after="0"/>
+        <w:ind w:firstLine="720"/>
+      </w:pPr>
+      <w:r>
+        <w:t xml:space="preserve">due to </w:t>
+      </w:r>
+      <w:r>
+        <w:t>clarification</w:t>
+      </w:r>
+      <w:r>
+        <w:t xml:space="preserve"> with client:</w:t>
+      </w:r>
+    </w:p>
+    <w:p>
+      <w:pPr>
+        <w:spacing w:before="0" w:after="0"/>
+      </w:pPr>
+      <w:r>
+        <w:tab/>
+      </w:r>
+      <w:r>
+        <w:tab/>
+      </w:r>
+      <w:r>
+        <w:t>Story 7 taking an extremely unexpectedly long amount of time</w:t>
+      </w:r>
+    </w:p>
+    <w:p>
+      <w:pPr>
+        <w:spacing w:before="0" w:after="0"/>
+      </w:pPr>
+      <w:r>
+        <w:tab/>
+      </w:r>
+    </w:p>
+    <w:p>
+      <w:r>
+        <w:t>Sprint 4</w:t>
+      </w:r>
+    </w:p>
+    <w:p>
+      <w:bookmarkStart w:id="0" w:name="_GoBack"/>
+      <w:r>
         <w:rPr>
-          <w:b/>
-          <w:sz w:val="36"/>
-          <w:szCs w:val="36"/>
+          <w:noProof/>
+          <w:lang w:val="en-CA" w:eastAsia="en-CA"/>
         </w:rPr>
+        <w:drawing>
+          <wp:inline distT="0" distB="0" distL="0" distR="0" wp14:anchorId="3D571E5B" wp14:editId="3FF95542">
+            <wp:extent cx="4572000" cy="2743200"/>
+            <wp:effectExtent l="0" t="0" r="0" b="0"/>
+            <wp:docPr id="8" name="Chart 8">
+              <a:extLst xmlns:a="http://schemas.openxmlformats.org/drawingml/2006/main">
+                <a:ext uri="{FF2B5EF4-FFF2-40B4-BE49-F238E27FC236}">
+                  <a16:creationId xmlns:a16="http://schemas.microsoft.com/office/drawing/2014/main" id="{9C0ABB78-3E41-4B0B-AB24-7BF5D0ABD146}"/>
+                </a:ext>
+              </a:extLst>
+            </wp:docPr>
+            <wp:cNvGraphicFramePr/>
+            <a:graphic xmlns:a="http://schemas.openxmlformats.org/drawingml/2006/main">
+              <a:graphicData uri="http://schemas.openxmlformats.org/drawingml/2006/chart">
+                <c:chart xmlns:c="http://schemas.openxmlformats.org/drawingml/2006/chart" xmlns:r="http://schemas.openxmlformats.org/officeDocument/2006/relationships" r:id="rId12"/>
+              </a:graphicData>
+            </a:graphic>
+          </wp:inline>
+        </w:drawing>
+      </w:r>
+      <w:bookmarkEnd w:id="0"/>
+    </w:p>
+    <w:p>
+      <w:pPr>
+        <w:spacing w:before="0" w:after="0"/>
       </w:pPr>
       <w:r>
-        <w:rPr>
-          <w:b/>
-          <w:sz w:val="36"/>
-          <w:szCs w:val="36"/>
-        </w:rPr>
-        <w:t>Burndown Chart</w:t>
-      </w:r>
-    </w:p>
-    <w:p/>
-    <w:p/>
-    <w:p/>
-    <w:p/>
+        <w:t>Story point reassignment becoming major issue</w:t>
+      </w:r>
+    </w:p>
+    <w:p>
+      <w:pPr>
+        <w:spacing w:before="0" w:after="0"/>
+      </w:pPr>
+    </w:p>
+    <w:p>
+      <w:pPr>
+        <w:spacing w:before="0" w:after="0"/>
+      </w:pPr>
+      <w:r>
+        <w:tab/>
+        <w:t xml:space="preserve">due to </w:t>
+      </w:r>
+      <w:r>
+        <w:t>clarification</w:t>
+      </w:r>
+      <w:r>
+        <w:t xml:space="preserve"> with client:</w:t>
+      </w:r>
+    </w:p>
+    <w:p>
+      <w:pPr>
+        <w:spacing w:before="0" w:after="0"/>
+      </w:pPr>
+      <w:r>
+        <w:tab/>
+      </w:r>
+      <w:r>
+        <w:tab/>
+        <w:t>Story 7 took an extremely unexpectedly long amount of time</w:t>
+      </w:r>
+    </w:p>
+    <w:p>
+      <w:pPr>
+        <w:spacing w:before="0" w:after="0"/>
+      </w:pPr>
+      <w:r>
+        <w:tab/>
+      </w:r>
+      <w:r>
+        <w:tab/>
+        <w:t>Story 8 removed</w:t>
+      </w:r>
+    </w:p>
+    <w:p>
+      <w:pPr>
+        <w:spacing w:before="0" w:after="0"/>
+      </w:pPr>
+      <w:r>
+        <w:lastRenderedPageBreak/>
+        <w:tab/>
+        <w:t>Story 4,7,8 (formerly 9) complete</w:t>
+      </w:r>
+    </w:p>
+    <w:p>
+      <w:pPr>
+        <w:spacing w:before="0" w:after="0"/>
+      </w:pPr>
+    </w:p>
+    <w:p>
+      <w:pPr>
+        <w:spacing w:before="0" w:after="0"/>
+      </w:pPr>
+      <w:r>
+        <w:tab/>
+        <w:t>Code freeze on the 12th for code review session</w:t>
+      </w:r>
+    </w:p>
+    <w:p>
+      <w:pPr>
+        <w:spacing w:before="0" w:after="0"/>
+      </w:pPr>
+    </w:p>
+    <w:p>
+      <w:pPr>
+        <w:spacing w:before="0" w:after="0"/>
+      </w:pPr>
+      <w:r>
+        <w:t>Summary:</w:t>
+      </w:r>
+    </w:p>
+    <w:p>
+      <w:pPr>
+        <w:spacing w:before="0" w:after="0"/>
+      </w:pPr>
+      <w:r>
+        <w:tab/>
+        <w:t>The estimated project velocity for deliverable 4 was 75</w:t>
+      </w:r>
+      <w:r>
+        <w:t xml:space="preserve"> in total, with 25 per sprint</w:t>
+      </w:r>
+      <w:r>
+        <w:t>. The actual being</w:t>
+      </w:r>
+      <w:r>
+        <w:t xml:space="preserve"> 14 with sprint 2, 0 with sprint 3, and 49 with sprint 4. On average the actual project velocity was 21.</w:t>
+      </w:r>
+    </w:p>
     <w:sectPr>
-      <w:footerReference w:type="default" r:id="rId9"/>
+      <w:footerReference w:type="default" r:id="rId13"/>
       <w:pgSz w:w="12240" w:h="15840"/>
       <w:pgMar w:top="1440" w:right="1440" w:bottom="1440" w:left="1440" w:header="720" w:footer="720" w:gutter="0"/>
       <w:pgBorders w:offsetFrom="page">
@@ -2386,7 +2746,7 @@
           <w:rPr>
             <w:noProof/>
           </w:rPr>
-          <w:t>5</w:t>
+          <w:t>11</w:t>
         </w:r>
         <w:r>
           <w:rPr>
@@ -3756,6 +4116,2181 @@
 </w:styles>
 </file>
 
+<file path=word/charts/chart1.xml><?xml version="1.0" encoding="utf-8"?>
+<c:chartSpace xmlns:c="http://schemas.openxmlformats.org/drawingml/2006/chart" xmlns:a="http://schemas.openxmlformats.org/drawingml/2006/main" xmlns:r="http://schemas.openxmlformats.org/officeDocument/2006/relationships" xmlns:c16r2="http://schemas.microsoft.com/office/drawing/2015/06/chart">
+  <c:date1904 val="0"/>
+  <c:lang val="en-US"/>
+  <c:roundedCorners val="0"/>
+  <mc:AlternateContent xmlns:mc="http://schemas.openxmlformats.org/markup-compatibility/2006">
+    <mc:Choice xmlns:c14="http://schemas.microsoft.com/office/drawing/2007/8/2/chart" Requires="c14">
+      <c14:style val="102"/>
+    </mc:Choice>
+    <mc:Fallback>
+      <c:style val="2"/>
+    </mc:Fallback>
+  </mc:AlternateContent>
+  <c:chart>
+    <c:title>
+      <c:tx>
+        <c:rich>
+          <a:bodyPr rot="0" spcFirstLastPara="1" vertOverflow="ellipsis" vert="horz" wrap="square" anchor="ctr" anchorCtr="1"/>
+          <a:lstStyle/>
+          <a:p>
+            <a:pPr>
+              <a:defRPr sz="1400" b="1" i="0" u="none" strike="noStrike" kern="1200" cap="none" baseline="0">
+                <a:solidFill>
+                  <a:schemeClr val="lt1">
+                    <a:lumMod val="85000"/>
+                  </a:schemeClr>
+                </a:solidFill>
+                <a:latin typeface="+mn-lt"/>
+                <a:ea typeface="+mn-ea"/>
+                <a:cs typeface="+mn-cs"/>
+              </a:defRPr>
+            </a:pPr>
+            <a:r>
+              <a:rPr lang="en-CA"/>
+              <a:t>Project Burndown Chart</a:t>
+            </a:r>
+          </a:p>
+        </c:rich>
+      </c:tx>
+      <c:overlay val="0"/>
+      <c:spPr>
+        <a:noFill/>
+        <a:ln>
+          <a:noFill/>
+        </a:ln>
+        <a:effectLst/>
+      </c:spPr>
+    </c:title>
+    <c:autoTitleDeleted val="0"/>
+    <c:plotArea>
+      <c:layout>
+        <c:manualLayout>
+          <c:layoutTarget val="inner"/>
+          <c:xMode val="edge"/>
+          <c:yMode val="edge"/>
+          <c:x val="4.2125015568133098E-2"/>
+          <c:y val="0.101546863803378"/>
+          <c:w val="0.93854282274469703"/>
+          <c:h val="0.69733475672799705"/>
+        </c:manualLayout>
+      </c:layout>
+      <c:lineChart>
+        <c:grouping val="standard"/>
+        <c:varyColors val="0"/>
+        <c:ser>
+          <c:idx val="0"/>
+          <c:order val="0"/>
+          <c:tx>
+            <c:strRef>
+              <c:f>Sheet1!$F$1</c:f>
+              <c:strCache>
+                <c:ptCount val="1"/>
+                <c:pt idx="0">
+                  <c:v>ANTICIPATED REMAINING</c:v>
+                </c:pt>
+              </c:strCache>
+            </c:strRef>
+          </c:tx>
+          <c:spPr>
+            <a:ln w="22225" cap="rnd">
+              <a:solidFill>
+                <a:schemeClr val="accent1"/>
+              </a:solidFill>
+            </a:ln>
+            <a:effectLst>
+              <a:glow rad="139700">
+                <a:schemeClr val="accent1">
+                  <a:satMod val="175000"/>
+                  <a:alpha val="14000"/>
+                </a:schemeClr>
+              </a:glow>
+            </a:effectLst>
+          </c:spPr>
+          <c:marker>
+            <c:symbol val="none"/>
+          </c:marker>
+          <c:cat>
+            <c:numRef>
+              <c:f>Sheet1!$E$2:$E$37</c:f>
+              <c:numCache>
+                <c:formatCode>d\-mmm\-yy</c:formatCode>
+                <c:ptCount val="36"/>
+                <c:pt idx="0">
+                  <c:v>42660</c:v>
+                </c:pt>
+                <c:pt idx="1">
+                  <c:v>42661</c:v>
+                </c:pt>
+                <c:pt idx="2">
+                  <c:v>42662</c:v>
+                </c:pt>
+                <c:pt idx="3">
+                  <c:v>42663</c:v>
+                </c:pt>
+                <c:pt idx="4">
+                  <c:v>42664</c:v>
+                </c:pt>
+                <c:pt idx="5">
+                  <c:v>42665</c:v>
+                </c:pt>
+                <c:pt idx="6">
+                  <c:v>42666</c:v>
+                </c:pt>
+                <c:pt idx="7">
+                  <c:v>42667</c:v>
+                </c:pt>
+                <c:pt idx="8">
+                  <c:v>42668</c:v>
+                </c:pt>
+                <c:pt idx="9">
+                  <c:v>42669</c:v>
+                </c:pt>
+                <c:pt idx="10">
+                  <c:v>42670</c:v>
+                </c:pt>
+                <c:pt idx="11">
+                  <c:v>42671</c:v>
+                </c:pt>
+                <c:pt idx="12">
+                  <c:v>42672</c:v>
+                </c:pt>
+                <c:pt idx="13">
+                  <c:v>42673</c:v>
+                </c:pt>
+                <c:pt idx="14">
+                  <c:v>42674</c:v>
+                </c:pt>
+                <c:pt idx="15">
+                  <c:v>42675</c:v>
+                </c:pt>
+                <c:pt idx="16">
+                  <c:v>42676</c:v>
+                </c:pt>
+                <c:pt idx="17">
+                  <c:v>42677</c:v>
+                </c:pt>
+                <c:pt idx="18">
+                  <c:v>42678</c:v>
+                </c:pt>
+                <c:pt idx="19">
+                  <c:v>42679</c:v>
+                </c:pt>
+                <c:pt idx="20">
+                  <c:v>42680</c:v>
+                </c:pt>
+                <c:pt idx="21">
+                  <c:v>42681</c:v>
+                </c:pt>
+                <c:pt idx="22">
+                  <c:v>42682</c:v>
+                </c:pt>
+                <c:pt idx="23">
+                  <c:v>42683</c:v>
+                </c:pt>
+                <c:pt idx="24">
+                  <c:v>42684</c:v>
+                </c:pt>
+                <c:pt idx="25">
+                  <c:v>42685</c:v>
+                </c:pt>
+                <c:pt idx="26">
+                  <c:v>42686</c:v>
+                </c:pt>
+                <c:pt idx="27">
+                  <c:v>42687</c:v>
+                </c:pt>
+                <c:pt idx="28">
+                  <c:v>42688</c:v>
+                </c:pt>
+                <c:pt idx="29">
+                  <c:v>42689</c:v>
+                </c:pt>
+                <c:pt idx="30">
+                  <c:v>42690</c:v>
+                </c:pt>
+                <c:pt idx="31">
+                  <c:v>42691</c:v>
+                </c:pt>
+                <c:pt idx="32">
+                  <c:v>42692</c:v>
+                </c:pt>
+                <c:pt idx="33">
+                  <c:v>42693</c:v>
+                </c:pt>
+                <c:pt idx="34">
+                  <c:v>42694</c:v>
+                </c:pt>
+                <c:pt idx="35">
+                  <c:v>42695</c:v>
+                </c:pt>
+              </c:numCache>
+            </c:numRef>
+          </c:cat>
+          <c:val>
+            <c:numRef>
+              <c:f>Sheet1!$F$2:$F$37</c:f>
+              <c:numCache>
+                <c:formatCode>General</c:formatCode>
+                <c:ptCount val="36"/>
+                <c:pt idx="0">
+                  <c:v>96</c:v>
+                </c:pt>
+                <c:pt idx="1">
+                  <c:v>96</c:v>
+                </c:pt>
+                <c:pt idx="2">
+                  <c:v>96</c:v>
+                </c:pt>
+                <c:pt idx="3">
+                  <c:v>96</c:v>
+                </c:pt>
+                <c:pt idx="4">
+                  <c:v>96</c:v>
+                </c:pt>
+                <c:pt idx="5">
+                  <c:v>83.5</c:v>
+                </c:pt>
+                <c:pt idx="6">
+                  <c:v>71</c:v>
+                </c:pt>
+                <c:pt idx="7">
+                  <c:v>68.551724137931032</c:v>
+                </c:pt>
+                <c:pt idx="8">
+                  <c:v>66.103448275862064</c:v>
+                </c:pt>
+                <c:pt idx="9">
+                  <c:v>63.655172413793089</c:v>
+                </c:pt>
+                <c:pt idx="10">
+                  <c:v>61.206896551724121</c:v>
+                </c:pt>
+                <c:pt idx="11">
+                  <c:v>58.758620689655146</c:v>
+                </c:pt>
+                <c:pt idx="12">
+                  <c:v>56.310344827586178</c:v>
+                </c:pt>
+                <c:pt idx="13">
+                  <c:v>53.86206896551721</c:v>
+                </c:pt>
+                <c:pt idx="14">
+                  <c:v>51.413793103448242</c:v>
+                </c:pt>
+                <c:pt idx="15">
+                  <c:v>48.965517241379267</c:v>
+                </c:pt>
+                <c:pt idx="16">
+                  <c:v>46.517241379310299</c:v>
+                </c:pt>
+                <c:pt idx="17">
+                  <c:v>44.068965517241324</c:v>
+                </c:pt>
+                <c:pt idx="18">
+                  <c:v>41.620689655172356</c:v>
+                </c:pt>
+                <c:pt idx="19">
+                  <c:v>39.172413793103402</c:v>
+                </c:pt>
+                <c:pt idx="20">
+                  <c:v>36.724137931034399</c:v>
+                </c:pt>
+                <c:pt idx="21">
+                  <c:v>34.275862068965402</c:v>
+                </c:pt>
+                <c:pt idx="22">
+                  <c:v>32</c:v>
+                </c:pt>
+                <c:pt idx="23">
+                  <c:v>30</c:v>
+                </c:pt>
+                <c:pt idx="24">
+                  <c:v>28</c:v>
+                </c:pt>
+                <c:pt idx="25">
+                  <c:v>26</c:v>
+                </c:pt>
+                <c:pt idx="26">
+                  <c:v>26</c:v>
+                </c:pt>
+                <c:pt idx="27">
+                  <c:v>26</c:v>
+                </c:pt>
+                <c:pt idx="28">
+                  <c:v>24</c:v>
+                </c:pt>
+                <c:pt idx="29">
+                  <c:v>22</c:v>
+                </c:pt>
+                <c:pt idx="30">
+                  <c:v>20</c:v>
+                </c:pt>
+                <c:pt idx="31">
+                  <c:v>18</c:v>
+                </c:pt>
+                <c:pt idx="32">
+                  <c:v>16</c:v>
+                </c:pt>
+                <c:pt idx="33">
+                  <c:v>14</c:v>
+                </c:pt>
+                <c:pt idx="34">
+                  <c:v>12</c:v>
+                </c:pt>
+                <c:pt idx="35">
+                  <c:v>10</c:v>
+                </c:pt>
+              </c:numCache>
+            </c:numRef>
+          </c:val>
+          <c:smooth val="0"/>
+          <c:extLst>
+            <c:ext xmlns:c16="http://schemas.microsoft.com/office/drawing/2014/chart" uri="{C3380CC4-5D6E-409C-BE32-E72D297353CC}">
+              <c16:uniqueId val="{00000000-4E74-498F-B089-C2DEB5CA552B}"/>
+            </c:ext>
+          </c:extLst>
+        </c:ser>
+        <c:ser>
+          <c:idx val="1"/>
+          <c:order val="1"/>
+          <c:tx>
+            <c:strRef>
+              <c:f>Sheet1!$G$1</c:f>
+              <c:strCache>
+                <c:ptCount val="1"/>
+                <c:pt idx="0">
+                  <c:v>ACTUAL REMAINING</c:v>
+                </c:pt>
+              </c:strCache>
+            </c:strRef>
+          </c:tx>
+          <c:spPr>
+            <a:ln w="22225" cap="rnd">
+              <a:solidFill>
+                <a:schemeClr val="accent2"/>
+              </a:solidFill>
+            </a:ln>
+            <a:effectLst>
+              <a:glow rad="139700">
+                <a:schemeClr val="accent2">
+                  <a:satMod val="175000"/>
+                  <a:alpha val="14000"/>
+                </a:schemeClr>
+              </a:glow>
+            </a:effectLst>
+          </c:spPr>
+          <c:marker>
+            <c:symbol val="none"/>
+          </c:marker>
+          <c:cat>
+            <c:numRef>
+              <c:f>Sheet1!$E$2:$E$37</c:f>
+              <c:numCache>
+                <c:formatCode>d\-mmm\-yy</c:formatCode>
+                <c:ptCount val="36"/>
+                <c:pt idx="0">
+                  <c:v>42660</c:v>
+                </c:pt>
+                <c:pt idx="1">
+                  <c:v>42661</c:v>
+                </c:pt>
+                <c:pt idx="2">
+                  <c:v>42662</c:v>
+                </c:pt>
+                <c:pt idx="3">
+                  <c:v>42663</c:v>
+                </c:pt>
+                <c:pt idx="4">
+                  <c:v>42664</c:v>
+                </c:pt>
+                <c:pt idx="5">
+                  <c:v>42665</c:v>
+                </c:pt>
+                <c:pt idx="6">
+                  <c:v>42666</c:v>
+                </c:pt>
+                <c:pt idx="7">
+                  <c:v>42667</c:v>
+                </c:pt>
+                <c:pt idx="8">
+                  <c:v>42668</c:v>
+                </c:pt>
+                <c:pt idx="9">
+                  <c:v>42669</c:v>
+                </c:pt>
+                <c:pt idx="10">
+                  <c:v>42670</c:v>
+                </c:pt>
+                <c:pt idx="11">
+                  <c:v>42671</c:v>
+                </c:pt>
+                <c:pt idx="12">
+                  <c:v>42672</c:v>
+                </c:pt>
+                <c:pt idx="13">
+                  <c:v>42673</c:v>
+                </c:pt>
+                <c:pt idx="14">
+                  <c:v>42674</c:v>
+                </c:pt>
+                <c:pt idx="15">
+                  <c:v>42675</c:v>
+                </c:pt>
+                <c:pt idx="16">
+                  <c:v>42676</c:v>
+                </c:pt>
+                <c:pt idx="17">
+                  <c:v>42677</c:v>
+                </c:pt>
+                <c:pt idx="18">
+                  <c:v>42678</c:v>
+                </c:pt>
+                <c:pt idx="19">
+                  <c:v>42679</c:v>
+                </c:pt>
+                <c:pt idx="20">
+                  <c:v>42680</c:v>
+                </c:pt>
+                <c:pt idx="21">
+                  <c:v>42681</c:v>
+                </c:pt>
+                <c:pt idx="22">
+                  <c:v>42682</c:v>
+                </c:pt>
+                <c:pt idx="23">
+                  <c:v>42683</c:v>
+                </c:pt>
+                <c:pt idx="24">
+                  <c:v>42684</c:v>
+                </c:pt>
+                <c:pt idx="25">
+                  <c:v>42685</c:v>
+                </c:pt>
+                <c:pt idx="26">
+                  <c:v>42686</c:v>
+                </c:pt>
+                <c:pt idx="27">
+                  <c:v>42687</c:v>
+                </c:pt>
+                <c:pt idx="28">
+                  <c:v>42688</c:v>
+                </c:pt>
+                <c:pt idx="29">
+                  <c:v>42689</c:v>
+                </c:pt>
+                <c:pt idx="30">
+                  <c:v>42690</c:v>
+                </c:pt>
+                <c:pt idx="31">
+                  <c:v>42691</c:v>
+                </c:pt>
+                <c:pt idx="32">
+                  <c:v>42692</c:v>
+                </c:pt>
+                <c:pt idx="33">
+                  <c:v>42693</c:v>
+                </c:pt>
+                <c:pt idx="34">
+                  <c:v>42694</c:v>
+                </c:pt>
+                <c:pt idx="35">
+                  <c:v>42695</c:v>
+                </c:pt>
+              </c:numCache>
+            </c:numRef>
+          </c:cat>
+          <c:val>
+            <c:numRef>
+              <c:f>Sheet1!$G$2:$G$37</c:f>
+              <c:numCache>
+                <c:formatCode>General</c:formatCode>
+                <c:ptCount val="36"/>
+                <c:pt idx="0">
+                  <c:v>96</c:v>
+                </c:pt>
+                <c:pt idx="1">
+                  <c:v>96</c:v>
+                </c:pt>
+                <c:pt idx="2">
+                  <c:v>96</c:v>
+                </c:pt>
+                <c:pt idx="3">
+                  <c:v>96</c:v>
+                </c:pt>
+                <c:pt idx="4">
+                  <c:v>96</c:v>
+                </c:pt>
+                <c:pt idx="5">
+                  <c:v>81</c:v>
+                </c:pt>
+                <c:pt idx="6">
+                  <c:v>71</c:v>
+                </c:pt>
+                <c:pt idx="7">
+                  <c:v>71</c:v>
+                </c:pt>
+                <c:pt idx="8">
+                  <c:v>71</c:v>
+                </c:pt>
+                <c:pt idx="9">
+                  <c:v>71</c:v>
+                </c:pt>
+                <c:pt idx="10">
+                  <c:v>67</c:v>
+                </c:pt>
+                <c:pt idx="11">
+                  <c:v>67</c:v>
+                </c:pt>
+                <c:pt idx="12">
+                  <c:v>57</c:v>
+                </c:pt>
+                <c:pt idx="13">
+                  <c:v>57</c:v>
+                </c:pt>
+                <c:pt idx="14">
+                  <c:v>57</c:v>
+                </c:pt>
+                <c:pt idx="15">
+                  <c:v>57</c:v>
+                </c:pt>
+                <c:pt idx="16">
+                  <c:v>57</c:v>
+                </c:pt>
+                <c:pt idx="17">
+                  <c:v>57</c:v>
+                </c:pt>
+                <c:pt idx="18">
+                  <c:v>57</c:v>
+                </c:pt>
+                <c:pt idx="19">
+                  <c:v>57</c:v>
+                </c:pt>
+                <c:pt idx="20">
+                  <c:v>57</c:v>
+                </c:pt>
+                <c:pt idx="21">
+                  <c:v>57</c:v>
+                </c:pt>
+                <c:pt idx="22">
+                  <c:v>53</c:v>
+                </c:pt>
+                <c:pt idx="23">
+                  <c:v>48</c:v>
+                </c:pt>
+                <c:pt idx="24">
+                  <c:v>48</c:v>
+                </c:pt>
+                <c:pt idx="25">
+                  <c:v>45</c:v>
+                </c:pt>
+                <c:pt idx="26">
+                  <c:v>45</c:v>
+                </c:pt>
+                <c:pt idx="27">
+                  <c:v>45</c:v>
+                </c:pt>
+              </c:numCache>
+            </c:numRef>
+          </c:val>
+          <c:smooth val="0"/>
+          <c:extLst>
+            <c:ext xmlns:c16="http://schemas.microsoft.com/office/drawing/2014/chart" uri="{C3380CC4-5D6E-409C-BE32-E72D297353CC}">
+              <c16:uniqueId val="{00000001-4E74-498F-B089-C2DEB5CA552B}"/>
+            </c:ext>
+          </c:extLst>
+        </c:ser>
+        <c:dLbls>
+          <c:showLegendKey val="0"/>
+          <c:showVal val="0"/>
+          <c:showCatName val="0"/>
+          <c:showSerName val="0"/>
+          <c:showPercent val="0"/>
+          <c:showBubbleSize val="0"/>
+        </c:dLbls>
+        <c:smooth val="0"/>
+        <c:axId val="2123968312"/>
+        <c:axId val="2123971736"/>
+      </c:lineChart>
+      <c:dateAx>
+        <c:axId val="2123968312"/>
+        <c:scaling>
+          <c:orientation val="minMax"/>
+        </c:scaling>
+        <c:delete val="0"/>
+        <c:axPos val="b"/>
+        <c:numFmt formatCode="d\-mmm\-yy" sourceLinked="1"/>
+        <c:majorTickMark val="out"/>
+        <c:minorTickMark val="none"/>
+        <c:tickLblPos val="nextTo"/>
+        <c:spPr>
+          <a:noFill/>
+          <a:ln>
+            <a:noFill/>
+          </a:ln>
+          <a:effectLst/>
+        </c:spPr>
+        <c:txPr>
+          <a:bodyPr rot="-60000000" spcFirstLastPara="1" vertOverflow="ellipsis" vert="horz" wrap="square" anchor="ctr" anchorCtr="1"/>
+          <a:lstStyle/>
+          <a:p>
+            <a:pPr>
+              <a:defRPr sz="900" b="0" i="0" u="none" strike="noStrike" kern="1200" baseline="0">
+                <a:solidFill>
+                  <a:schemeClr val="lt1">
+                    <a:lumMod val="75000"/>
+                  </a:schemeClr>
+                </a:solidFill>
+                <a:latin typeface="+mn-lt"/>
+                <a:ea typeface="+mn-ea"/>
+                <a:cs typeface="+mn-cs"/>
+              </a:defRPr>
+            </a:pPr>
+            <a:endParaRPr lang="en-US"/>
+          </a:p>
+        </c:txPr>
+        <c:crossAx val="2123971736"/>
+        <c:crosses val="autoZero"/>
+        <c:auto val="1"/>
+        <c:lblOffset val="100"/>
+        <c:baseTimeUnit val="days"/>
+      </c:dateAx>
+      <c:valAx>
+        <c:axId val="2123971736"/>
+        <c:scaling>
+          <c:orientation val="minMax"/>
+          <c:max val="96"/>
+          <c:min val="0"/>
+        </c:scaling>
+        <c:delete val="0"/>
+        <c:axPos val="l"/>
+        <c:majorGridlines>
+          <c:spPr>
+            <a:ln w="9525" cap="flat" cmpd="sng" algn="ctr">
+              <a:gradFill>
+                <a:gsLst>
+                  <a:gs pos="100000">
+                    <a:schemeClr val="dk1">
+                      <a:lumMod val="75000"/>
+                      <a:lumOff val="25000"/>
+                    </a:schemeClr>
+                  </a:gs>
+                  <a:gs pos="0">
+                    <a:schemeClr val="dk1">
+                      <a:lumMod val="65000"/>
+                      <a:lumOff val="35000"/>
+                    </a:schemeClr>
+                  </a:gs>
+                </a:gsLst>
+                <a:lin ang="5400000" scaled="0"/>
+              </a:gradFill>
+              <a:round/>
+            </a:ln>
+            <a:effectLst/>
+          </c:spPr>
+        </c:majorGridlines>
+        <c:numFmt formatCode="General" sourceLinked="1"/>
+        <c:majorTickMark val="none"/>
+        <c:minorTickMark val="none"/>
+        <c:tickLblPos val="nextTo"/>
+        <c:spPr>
+          <a:noFill/>
+          <a:ln>
+            <a:noFill/>
+          </a:ln>
+          <a:effectLst/>
+        </c:spPr>
+        <c:txPr>
+          <a:bodyPr rot="-60000000" spcFirstLastPara="1" vertOverflow="ellipsis" vert="horz" wrap="square" anchor="ctr" anchorCtr="1"/>
+          <a:lstStyle/>
+          <a:p>
+            <a:pPr>
+              <a:defRPr sz="900" b="0" i="0" u="none" strike="noStrike" kern="1200" baseline="0">
+                <a:solidFill>
+                  <a:schemeClr val="lt1">
+                    <a:lumMod val="75000"/>
+                  </a:schemeClr>
+                </a:solidFill>
+                <a:latin typeface="+mn-lt"/>
+                <a:ea typeface="+mn-ea"/>
+                <a:cs typeface="+mn-cs"/>
+              </a:defRPr>
+            </a:pPr>
+            <a:endParaRPr lang="en-US"/>
+          </a:p>
+        </c:txPr>
+        <c:crossAx val="2123968312"/>
+        <c:crosses val="autoZero"/>
+        <c:crossBetween val="between"/>
+        <c:majorUnit val="5"/>
+      </c:valAx>
+      <c:spPr>
+        <a:noFill/>
+        <a:ln>
+          <a:noFill/>
+        </a:ln>
+        <a:effectLst/>
+      </c:spPr>
+    </c:plotArea>
+    <c:legend>
+      <c:legendPos val="t"/>
+      <c:overlay val="0"/>
+      <c:spPr>
+        <a:noFill/>
+        <a:ln>
+          <a:noFill/>
+        </a:ln>
+        <a:effectLst/>
+      </c:spPr>
+      <c:txPr>
+        <a:bodyPr rot="0" spcFirstLastPara="1" vertOverflow="ellipsis" vert="horz" wrap="square" anchor="ctr" anchorCtr="1"/>
+        <a:lstStyle/>
+        <a:p>
+          <a:pPr>
+            <a:defRPr sz="900" b="0" i="0" u="none" strike="noStrike" kern="1200" baseline="0">
+              <a:solidFill>
+                <a:schemeClr val="lt1">
+                  <a:lumMod val="75000"/>
+                </a:schemeClr>
+              </a:solidFill>
+              <a:latin typeface="+mn-lt"/>
+              <a:ea typeface="+mn-ea"/>
+              <a:cs typeface="+mn-cs"/>
+            </a:defRPr>
+          </a:pPr>
+          <a:endParaRPr lang="en-US"/>
+        </a:p>
+      </c:txPr>
+    </c:legend>
+    <c:plotVisOnly val="1"/>
+    <c:dispBlanksAs val="gap"/>
+    <c:showDLblsOverMax val="0"/>
+  </c:chart>
+  <c:spPr>
+    <a:solidFill>
+      <a:schemeClr val="dk1">
+        <a:lumMod val="75000"/>
+        <a:lumOff val="25000"/>
+      </a:schemeClr>
+    </a:solidFill>
+    <a:ln w="9525" cap="flat" cmpd="sng" algn="ctr">
+      <a:solidFill>
+        <a:schemeClr val="dk1">
+          <a:lumMod val="15000"/>
+          <a:lumOff val="85000"/>
+        </a:schemeClr>
+      </a:solidFill>
+      <a:round/>
+    </a:ln>
+    <a:effectLst/>
+  </c:spPr>
+  <c:txPr>
+    <a:bodyPr/>
+    <a:lstStyle/>
+    <a:p>
+      <a:pPr>
+        <a:defRPr/>
+      </a:pPr>
+      <a:endParaRPr lang="en-US"/>
+    </a:p>
+  </c:txPr>
+  <c:externalData r:id="rId1">
+    <c:autoUpdate val="0"/>
+  </c:externalData>
+</c:chartSpace>
+</file>
+
+<file path=word/charts/chart2.xml><?xml version="1.0" encoding="utf-8"?>
+<c:chartSpace xmlns:c="http://schemas.openxmlformats.org/drawingml/2006/chart" xmlns:a="http://schemas.openxmlformats.org/drawingml/2006/main" xmlns:r="http://schemas.openxmlformats.org/officeDocument/2006/relationships" xmlns:c16r2="http://schemas.microsoft.com/office/drawing/2015/06/chart">
+  <c:date1904 val="0"/>
+  <c:lang val="en-US"/>
+  <c:roundedCorners val="0"/>
+  <mc:AlternateContent xmlns:mc="http://schemas.openxmlformats.org/markup-compatibility/2006">
+    <mc:Choice xmlns:c14="http://schemas.microsoft.com/office/drawing/2007/8/2/chart" Requires="c14">
+      <c14:style val="102"/>
+    </mc:Choice>
+    <mc:Fallback>
+      <c:style val="2"/>
+    </mc:Fallback>
+  </mc:AlternateContent>
+  <c:clrMapOvr bg1="lt1" tx1="dk1" bg2="lt2" tx2="dk2" accent1="accent1" accent2="accent2" accent3="accent3" accent4="accent4" accent5="accent5" accent6="accent6" hlink="hlink" folHlink="folHlink"/>
+  <c:chart>
+    <c:title>
+      <c:tx>
+        <c:rich>
+          <a:bodyPr rot="0" spcFirstLastPara="1" vertOverflow="ellipsis" vert="horz" wrap="square" anchor="ctr" anchorCtr="1"/>
+          <a:lstStyle/>
+          <a:p>
+            <a:pPr>
+              <a:defRPr sz="1400" b="1" i="0" u="none" strike="noStrike" kern="1200" cap="none" baseline="0">
+                <a:solidFill>
+                  <a:schemeClr val="lt1">
+                    <a:lumMod val="85000"/>
+                  </a:schemeClr>
+                </a:solidFill>
+                <a:latin typeface="+mn-lt"/>
+                <a:ea typeface="+mn-ea"/>
+                <a:cs typeface="+mn-cs"/>
+              </a:defRPr>
+            </a:pPr>
+            <a:r>
+              <a:rPr lang="en-CA"/>
+              <a:t>Chart Title</a:t>
+            </a:r>
+          </a:p>
+        </c:rich>
+      </c:tx>
+      <c:overlay val="0"/>
+      <c:spPr>
+        <a:noFill/>
+        <a:ln>
+          <a:noFill/>
+        </a:ln>
+        <a:effectLst/>
+      </c:spPr>
+    </c:title>
+    <c:autoTitleDeleted val="0"/>
+    <c:plotArea>
+      <c:layout>
+        <c:manualLayout>
+          <c:layoutTarget val="inner"/>
+          <c:xMode val="edge"/>
+          <c:yMode val="edge"/>
+          <c:x val="4.2125015568133098E-2"/>
+          <c:y val="0.101546863803378"/>
+          <c:w val="0.93854282274469703"/>
+          <c:h val="0.69733475672799705"/>
+        </c:manualLayout>
+      </c:layout>
+      <c:lineChart>
+        <c:grouping val="standard"/>
+        <c:varyColors val="0"/>
+        <c:ser>
+          <c:idx val="0"/>
+          <c:order val="0"/>
+          <c:tx>
+            <c:strRef>
+              <c:f>Sheet1!$B$1</c:f>
+              <c:strCache>
+                <c:ptCount val="1"/>
+                <c:pt idx="0">
+                  <c:v>ANTICIPATED REMAINING</c:v>
+                </c:pt>
+              </c:strCache>
+            </c:strRef>
+          </c:tx>
+          <c:spPr>
+            <a:ln w="22225" cap="rnd">
+              <a:solidFill>
+                <a:schemeClr val="accent1"/>
+              </a:solidFill>
+            </a:ln>
+            <a:effectLst>
+              <a:glow rad="139700">
+                <a:schemeClr val="accent1">
+                  <a:satMod val="175000"/>
+                  <a:alpha val="14000"/>
+                </a:schemeClr>
+              </a:glow>
+            </a:effectLst>
+          </c:spPr>
+          <c:marker>
+            <c:symbol val="none"/>
+          </c:marker>
+          <c:cat>
+            <c:numRef>
+              <c:f>Sheet1!$A$2:$A$8</c:f>
+              <c:numCache>
+                <c:formatCode>d\-mmm\-yy</c:formatCode>
+                <c:ptCount val="7"/>
+                <c:pt idx="0">
+                  <c:v>42667</c:v>
+                </c:pt>
+                <c:pt idx="1">
+                  <c:v>42668</c:v>
+                </c:pt>
+                <c:pt idx="2">
+                  <c:v>42669</c:v>
+                </c:pt>
+                <c:pt idx="3">
+                  <c:v>42670</c:v>
+                </c:pt>
+                <c:pt idx="4">
+                  <c:v>42671</c:v>
+                </c:pt>
+                <c:pt idx="5">
+                  <c:v>42672</c:v>
+                </c:pt>
+                <c:pt idx="6">
+                  <c:v>42673</c:v>
+                </c:pt>
+              </c:numCache>
+            </c:numRef>
+          </c:cat>
+          <c:val>
+            <c:numRef>
+              <c:f>Sheet1!$B$2:$B$8</c:f>
+              <c:numCache>
+                <c:formatCode>General</c:formatCode>
+                <c:ptCount val="7"/>
+                <c:pt idx="0">
+                  <c:v>25</c:v>
+                </c:pt>
+                <c:pt idx="1">
+                  <c:v>20.833333333333329</c:v>
+                </c:pt>
+                <c:pt idx="2">
+                  <c:v>16.666666666666661</c:v>
+                </c:pt>
+                <c:pt idx="3">
+                  <c:v>12.499999999999991</c:v>
+                </c:pt>
+                <c:pt idx="4">
+                  <c:v>8.3333333333333215</c:v>
+                </c:pt>
+                <c:pt idx="5">
+                  <c:v>4.1666666666666501</c:v>
+                </c:pt>
+                <c:pt idx="6">
+                  <c:v>0</c:v>
+                </c:pt>
+              </c:numCache>
+            </c:numRef>
+          </c:val>
+          <c:smooth val="0"/>
+          <c:extLst>
+            <c:ext xmlns:c16="http://schemas.microsoft.com/office/drawing/2014/chart" uri="{C3380CC4-5D6E-409C-BE32-E72D297353CC}">
+              <c16:uniqueId val="{00000000-1C0D-4F35-B5C8-2F93C918D3CC}"/>
+            </c:ext>
+          </c:extLst>
+        </c:ser>
+        <c:ser>
+          <c:idx val="1"/>
+          <c:order val="1"/>
+          <c:tx>
+            <c:strRef>
+              <c:f>Sheet1!$C$1</c:f>
+              <c:strCache>
+                <c:ptCount val="1"/>
+                <c:pt idx="0">
+                  <c:v>ACTUAL REMAINING</c:v>
+                </c:pt>
+              </c:strCache>
+            </c:strRef>
+          </c:tx>
+          <c:spPr>
+            <a:ln w="22225" cap="rnd">
+              <a:solidFill>
+                <a:schemeClr val="accent2"/>
+              </a:solidFill>
+            </a:ln>
+            <a:effectLst>
+              <a:glow rad="139700">
+                <a:schemeClr val="accent2">
+                  <a:satMod val="175000"/>
+                  <a:alpha val="14000"/>
+                </a:schemeClr>
+              </a:glow>
+            </a:effectLst>
+          </c:spPr>
+          <c:marker>
+            <c:symbol val="none"/>
+          </c:marker>
+          <c:cat>
+            <c:numRef>
+              <c:f>Sheet1!$A$2:$A$8</c:f>
+              <c:numCache>
+                <c:formatCode>d\-mmm\-yy</c:formatCode>
+                <c:ptCount val="7"/>
+                <c:pt idx="0">
+                  <c:v>42667</c:v>
+                </c:pt>
+                <c:pt idx="1">
+                  <c:v>42668</c:v>
+                </c:pt>
+                <c:pt idx="2">
+                  <c:v>42669</c:v>
+                </c:pt>
+                <c:pt idx="3">
+                  <c:v>42670</c:v>
+                </c:pt>
+                <c:pt idx="4">
+                  <c:v>42671</c:v>
+                </c:pt>
+                <c:pt idx="5">
+                  <c:v>42672</c:v>
+                </c:pt>
+                <c:pt idx="6">
+                  <c:v>42673</c:v>
+                </c:pt>
+              </c:numCache>
+            </c:numRef>
+          </c:cat>
+          <c:val>
+            <c:numRef>
+              <c:f>Sheet1!$C$2:$C$8</c:f>
+              <c:numCache>
+                <c:formatCode>General</c:formatCode>
+                <c:ptCount val="7"/>
+                <c:pt idx="0">
+                  <c:v>25</c:v>
+                </c:pt>
+                <c:pt idx="1">
+                  <c:v>25</c:v>
+                </c:pt>
+                <c:pt idx="2">
+                  <c:v>25</c:v>
+                </c:pt>
+                <c:pt idx="3">
+                  <c:v>21</c:v>
+                </c:pt>
+                <c:pt idx="4">
+                  <c:v>21</c:v>
+                </c:pt>
+                <c:pt idx="5">
+                  <c:v>11</c:v>
+                </c:pt>
+                <c:pt idx="6">
+                  <c:v>11</c:v>
+                </c:pt>
+              </c:numCache>
+            </c:numRef>
+          </c:val>
+          <c:smooth val="0"/>
+          <c:extLst>
+            <c:ext xmlns:c16="http://schemas.microsoft.com/office/drawing/2014/chart" uri="{C3380CC4-5D6E-409C-BE32-E72D297353CC}">
+              <c16:uniqueId val="{00000001-1C0D-4F35-B5C8-2F93C918D3CC}"/>
+            </c:ext>
+          </c:extLst>
+        </c:ser>
+        <c:dLbls>
+          <c:showLegendKey val="0"/>
+          <c:showVal val="0"/>
+          <c:showCatName val="0"/>
+          <c:showSerName val="0"/>
+          <c:showPercent val="0"/>
+          <c:showBubbleSize val="0"/>
+        </c:dLbls>
+        <c:smooth val="0"/>
+        <c:axId val="2123968312"/>
+        <c:axId val="2123971736"/>
+      </c:lineChart>
+      <c:dateAx>
+        <c:axId val="2123968312"/>
+        <c:scaling>
+          <c:orientation val="minMax"/>
+        </c:scaling>
+        <c:delete val="0"/>
+        <c:axPos val="b"/>
+        <c:numFmt formatCode="d\-mmm\-yy" sourceLinked="1"/>
+        <c:majorTickMark val="out"/>
+        <c:minorTickMark val="none"/>
+        <c:tickLblPos val="nextTo"/>
+        <c:spPr>
+          <a:noFill/>
+          <a:ln>
+            <a:noFill/>
+          </a:ln>
+          <a:effectLst/>
+        </c:spPr>
+        <c:txPr>
+          <a:bodyPr rot="-60000000" spcFirstLastPara="1" vertOverflow="ellipsis" vert="horz" wrap="square" anchor="ctr" anchorCtr="1"/>
+          <a:lstStyle/>
+          <a:p>
+            <a:pPr>
+              <a:defRPr sz="900" b="0" i="0" u="none" strike="noStrike" kern="1200" baseline="0">
+                <a:solidFill>
+                  <a:schemeClr val="lt1">
+                    <a:lumMod val="75000"/>
+                  </a:schemeClr>
+                </a:solidFill>
+                <a:latin typeface="+mn-lt"/>
+                <a:ea typeface="+mn-ea"/>
+                <a:cs typeface="+mn-cs"/>
+              </a:defRPr>
+            </a:pPr>
+            <a:endParaRPr lang="en-US"/>
+          </a:p>
+        </c:txPr>
+        <c:crossAx val="2123971736"/>
+        <c:crosses val="autoZero"/>
+        <c:auto val="1"/>
+        <c:lblOffset val="100"/>
+        <c:baseTimeUnit val="days"/>
+      </c:dateAx>
+      <c:valAx>
+        <c:axId val="2123971736"/>
+        <c:scaling>
+          <c:orientation val="minMax"/>
+          <c:max val="35"/>
+          <c:min val="0"/>
+        </c:scaling>
+        <c:delete val="0"/>
+        <c:axPos val="l"/>
+        <c:majorGridlines>
+          <c:spPr>
+            <a:ln w="9525" cap="flat" cmpd="sng" algn="ctr">
+              <a:gradFill>
+                <a:gsLst>
+                  <a:gs pos="100000">
+                    <a:schemeClr val="dk1">
+                      <a:lumMod val="75000"/>
+                      <a:lumOff val="25000"/>
+                    </a:schemeClr>
+                  </a:gs>
+                  <a:gs pos="0">
+                    <a:schemeClr val="dk1">
+                      <a:lumMod val="65000"/>
+                      <a:lumOff val="35000"/>
+                    </a:schemeClr>
+                  </a:gs>
+                </a:gsLst>
+                <a:lin ang="5400000" scaled="0"/>
+              </a:gradFill>
+              <a:round/>
+            </a:ln>
+            <a:effectLst/>
+          </c:spPr>
+        </c:majorGridlines>
+        <c:numFmt formatCode="General" sourceLinked="1"/>
+        <c:majorTickMark val="none"/>
+        <c:minorTickMark val="none"/>
+        <c:tickLblPos val="nextTo"/>
+        <c:spPr>
+          <a:noFill/>
+          <a:ln>
+            <a:noFill/>
+          </a:ln>
+          <a:effectLst/>
+        </c:spPr>
+        <c:txPr>
+          <a:bodyPr rot="-60000000" spcFirstLastPara="1" vertOverflow="ellipsis" vert="horz" wrap="square" anchor="ctr" anchorCtr="1"/>
+          <a:lstStyle/>
+          <a:p>
+            <a:pPr>
+              <a:defRPr sz="900" b="0" i="0" u="none" strike="noStrike" kern="1200" baseline="0">
+                <a:solidFill>
+                  <a:schemeClr val="lt1">
+                    <a:lumMod val="75000"/>
+                  </a:schemeClr>
+                </a:solidFill>
+                <a:latin typeface="+mn-lt"/>
+                <a:ea typeface="+mn-ea"/>
+                <a:cs typeface="+mn-cs"/>
+              </a:defRPr>
+            </a:pPr>
+            <a:endParaRPr lang="en-US"/>
+          </a:p>
+        </c:txPr>
+        <c:crossAx val="2123968312"/>
+        <c:crosses val="autoZero"/>
+        <c:crossBetween val="between"/>
+        <c:majorUnit val="5"/>
+      </c:valAx>
+      <c:spPr>
+        <a:noFill/>
+        <a:ln>
+          <a:noFill/>
+        </a:ln>
+        <a:effectLst/>
+      </c:spPr>
+    </c:plotArea>
+    <c:legend>
+      <c:legendPos val="t"/>
+      <c:overlay val="0"/>
+      <c:spPr>
+        <a:noFill/>
+        <a:ln>
+          <a:noFill/>
+        </a:ln>
+        <a:effectLst/>
+      </c:spPr>
+      <c:txPr>
+        <a:bodyPr rot="0" spcFirstLastPara="1" vertOverflow="ellipsis" vert="horz" wrap="square" anchor="ctr" anchorCtr="1"/>
+        <a:lstStyle/>
+        <a:p>
+          <a:pPr>
+            <a:defRPr sz="900" b="0" i="0" u="none" strike="noStrike" kern="1200" baseline="0">
+              <a:solidFill>
+                <a:schemeClr val="lt1">
+                  <a:lumMod val="75000"/>
+                </a:schemeClr>
+              </a:solidFill>
+              <a:latin typeface="+mn-lt"/>
+              <a:ea typeface="+mn-ea"/>
+              <a:cs typeface="+mn-cs"/>
+            </a:defRPr>
+          </a:pPr>
+          <a:endParaRPr lang="en-US"/>
+        </a:p>
+      </c:txPr>
+    </c:legend>
+    <c:plotVisOnly val="1"/>
+    <c:dispBlanksAs val="gap"/>
+    <c:showDLblsOverMax val="0"/>
+  </c:chart>
+  <c:spPr>
+    <a:solidFill>
+      <a:schemeClr val="dk1">
+        <a:lumMod val="75000"/>
+        <a:lumOff val="25000"/>
+      </a:schemeClr>
+    </a:solidFill>
+    <a:ln w="9525" cap="flat" cmpd="sng" algn="ctr">
+      <a:solidFill>
+        <a:schemeClr val="dk1">
+          <a:lumMod val="15000"/>
+          <a:lumOff val="85000"/>
+        </a:schemeClr>
+      </a:solidFill>
+      <a:round/>
+    </a:ln>
+    <a:effectLst/>
+  </c:spPr>
+  <c:txPr>
+    <a:bodyPr/>
+    <a:lstStyle/>
+    <a:p>
+      <a:pPr>
+        <a:defRPr/>
+      </a:pPr>
+      <a:endParaRPr lang="en-US"/>
+    </a:p>
+  </c:txPr>
+  <c:externalData r:id="rId2">
+    <c:autoUpdate val="0"/>
+  </c:externalData>
+</c:chartSpace>
+</file>
+
+<file path=word/charts/chart3.xml><?xml version="1.0" encoding="utf-8"?>
+<c:chartSpace xmlns:c="http://schemas.openxmlformats.org/drawingml/2006/chart" xmlns:a="http://schemas.openxmlformats.org/drawingml/2006/main" xmlns:r="http://schemas.openxmlformats.org/officeDocument/2006/relationships" xmlns:c16r2="http://schemas.microsoft.com/office/drawing/2015/06/chart">
+  <c:date1904 val="0"/>
+  <c:lang val="en-US"/>
+  <c:roundedCorners val="0"/>
+  <mc:AlternateContent xmlns:mc="http://schemas.openxmlformats.org/markup-compatibility/2006">
+    <mc:Choice xmlns:c14="http://schemas.microsoft.com/office/drawing/2007/8/2/chart" Requires="c14">
+      <c14:style val="102"/>
+    </mc:Choice>
+    <mc:Fallback>
+      <c:style val="2"/>
+    </mc:Fallback>
+  </mc:AlternateContent>
+  <c:clrMapOvr bg1="lt1" tx1="dk1" bg2="lt2" tx2="dk2" accent1="accent1" accent2="accent2" accent3="accent3" accent4="accent4" accent5="accent5" accent6="accent6" hlink="hlink" folHlink="folHlink"/>
+  <c:chart>
+    <c:title>
+      <c:tx>
+        <c:rich>
+          <a:bodyPr rot="0" spcFirstLastPara="1" vertOverflow="ellipsis" vert="horz" wrap="square" anchor="ctr" anchorCtr="1"/>
+          <a:lstStyle/>
+          <a:p>
+            <a:pPr>
+              <a:defRPr sz="1400" b="1" i="0" u="none" strike="noStrike" kern="1200" cap="none" baseline="0">
+                <a:solidFill>
+                  <a:schemeClr val="lt1">
+                    <a:lumMod val="85000"/>
+                  </a:schemeClr>
+                </a:solidFill>
+                <a:latin typeface="+mn-lt"/>
+                <a:ea typeface="+mn-ea"/>
+                <a:cs typeface="+mn-cs"/>
+              </a:defRPr>
+            </a:pPr>
+            <a:r>
+              <a:rPr lang="en-CA"/>
+              <a:t>Chart Title</a:t>
+            </a:r>
+          </a:p>
+        </c:rich>
+      </c:tx>
+      <c:overlay val="0"/>
+      <c:spPr>
+        <a:noFill/>
+        <a:ln>
+          <a:noFill/>
+        </a:ln>
+        <a:effectLst/>
+      </c:spPr>
+    </c:title>
+    <c:autoTitleDeleted val="0"/>
+    <c:plotArea>
+      <c:layout>
+        <c:manualLayout>
+          <c:layoutTarget val="inner"/>
+          <c:xMode val="edge"/>
+          <c:yMode val="edge"/>
+          <c:x val="4.2125015568133098E-2"/>
+          <c:y val="0.101546863803378"/>
+          <c:w val="0.93854282274469703"/>
+          <c:h val="0.69733475672799705"/>
+        </c:manualLayout>
+      </c:layout>
+      <c:lineChart>
+        <c:grouping val="standard"/>
+        <c:varyColors val="0"/>
+        <c:ser>
+          <c:idx val="0"/>
+          <c:order val="0"/>
+          <c:tx>
+            <c:strRef>
+              <c:f>Sheet1!$B$1</c:f>
+              <c:strCache>
+                <c:ptCount val="1"/>
+                <c:pt idx="0">
+                  <c:v>ANTICIPATED REMAINING</c:v>
+                </c:pt>
+              </c:strCache>
+            </c:strRef>
+          </c:tx>
+          <c:spPr>
+            <a:ln w="22225" cap="rnd">
+              <a:solidFill>
+                <a:schemeClr val="accent1"/>
+              </a:solidFill>
+            </a:ln>
+            <a:effectLst>
+              <a:glow rad="139700">
+                <a:schemeClr val="accent1">
+                  <a:satMod val="175000"/>
+                  <a:alpha val="14000"/>
+                </a:schemeClr>
+              </a:glow>
+            </a:effectLst>
+          </c:spPr>
+          <c:marker>
+            <c:symbol val="none"/>
+          </c:marker>
+          <c:cat>
+            <c:numRef>
+              <c:f>Sheet1!$A$2:$A$8</c:f>
+              <c:numCache>
+                <c:formatCode>d\-mmm\-yy</c:formatCode>
+                <c:ptCount val="7"/>
+                <c:pt idx="0">
+                  <c:v>42674</c:v>
+                </c:pt>
+                <c:pt idx="1">
+                  <c:v>42675</c:v>
+                </c:pt>
+                <c:pt idx="2">
+                  <c:v>42676</c:v>
+                </c:pt>
+                <c:pt idx="3">
+                  <c:v>42677</c:v>
+                </c:pt>
+                <c:pt idx="4">
+                  <c:v>42678</c:v>
+                </c:pt>
+                <c:pt idx="5">
+                  <c:v>42679</c:v>
+                </c:pt>
+                <c:pt idx="6">
+                  <c:v>42680</c:v>
+                </c:pt>
+              </c:numCache>
+            </c:numRef>
+          </c:cat>
+          <c:val>
+            <c:numRef>
+              <c:f>Sheet1!$B$2:$B$8</c:f>
+              <c:numCache>
+                <c:formatCode>General</c:formatCode>
+                <c:ptCount val="7"/>
+                <c:pt idx="0">
+                  <c:v>25</c:v>
+                </c:pt>
+                <c:pt idx="1">
+                  <c:v>20.833333333333329</c:v>
+                </c:pt>
+                <c:pt idx="2">
+                  <c:v>16.666666666666661</c:v>
+                </c:pt>
+                <c:pt idx="3">
+                  <c:v>12.499999999999991</c:v>
+                </c:pt>
+                <c:pt idx="4">
+                  <c:v>8.3333333333333215</c:v>
+                </c:pt>
+                <c:pt idx="5">
+                  <c:v>4.1666666666666501</c:v>
+                </c:pt>
+                <c:pt idx="6">
+                  <c:v>-1.7763568394002505E-14</c:v>
+                </c:pt>
+              </c:numCache>
+            </c:numRef>
+          </c:val>
+          <c:smooth val="0"/>
+          <c:extLst>
+            <c:ext xmlns:c16="http://schemas.microsoft.com/office/drawing/2014/chart" uri="{C3380CC4-5D6E-409C-BE32-E72D297353CC}">
+              <c16:uniqueId val="{00000000-BDDF-4D4D-8866-3A575586649C}"/>
+            </c:ext>
+          </c:extLst>
+        </c:ser>
+        <c:ser>
+          <c:idx val="1"/>
+          <c:order val="1"/>
+          <c:tx>
+            <c:strRef>
+              <c:f>Sheet1!$C$1</c:f>
+              <c:strCache>
+                <c:ptCount val="1"/>
+                <c:pt idx="0">
+                  <c:v>ACTUAL REMAINING</c:v>
+                </c:pt>
+              </c:strCache>
+            </c:strRef>
+          </c:tx>
+          <c:spPr>
+            <a:ln w="22225" cap="rnd">
+              <a:solidFill>
+                <a:schemeClr val="accent2"/>
+              </a:solidFill>
+            </a:ln>
+            <a:effectLst>
+              <a:glow rad="139700">
+                <a:schemeClr val="accent2">
+                  <a:satMod val="175000"/>
+                  <a:alpha val="14000"/>
+                </a:schemeClr>
+              </a:glow>
+            </a:effectLst>
+          </c:spPr>
+          <c:marker>
+            <c:symbol val="none"/>
+          </c:marker>
+          <c:cat>
+            <c:numRef>
+              <c:f>Sheet1!$A$2:$A$8</c:f>
+              <c:numCache>
+                <c:formatCode>d\-mmm\-yy</c:formatCode>
+                <c:ptCount val="7"/>
+                <c:pt idx="0">
+                  <c:v>42674</c:v>
+                </c:pt>
+                <c:pt idx="1">
+                  <c:v>42675</c:v>
+                </c:pt>
+                <c:pt idx="2">
+                  <c:v>42676</c:v>
+                </c:pt>
+                <c:pt idx="3">
+                  <c:v>42677</c:v>
+                </c:pt>
+                <c:pt idx="4">
+                  <c:v>42678</c:v>
+                </c:pt>
+                <c:pt idx="5">
+                  <c:v>42679</c:v>
+                </c:pt>
+                <c:pt idx="6">
+                  <c:v>42680</c:v>
+                </c:pt>
+              </c:numCache>
+            </c:numRef>
+          </c:cat>
+          <c:val>
+            <c:numRef>
+              <c:f>Sheet1!$C$2:$C$8</c:f>
+              <c:numCache>
+                <c:formatCode>General</c:formatCode>
+                <c:ptCount val="7"/>
+                <c:pt idx="0">
+                  <c:v>25</c:v>
+                </c:pt>
+                <c:pt idx="1">
+                  <c:v>25</c:v>
+                </c:pt>
+                <c:pt idx="2">
+                  <c:v>25</c:v>
+                </c:pt>
+                <c:pt idx="3">
+                  <c:v>25</c:v>
+                </c:pt>
+                <c:pt idx="4">
+                  <c:v>25</c:v>
+                </c:pt>
+                <c:pt idx="5">
+                  <c:v>25</c:v>
+                </c:pt>
+                <c:pt idx="6">
+                  <c:v>25</c:v>
+                </c:pt>
+              </c:numCache>
+            </c:numRef>
+          </c:val>
+          <c:smooth val="0"/>
+          <c:extLst>
+            <c:ext xmlns:c16="http://schemas.microsoft.com/office/drawing/2014/chart" uri="{C3380CC4-5D6E-409C-BE32-E72D297353CC}">
+              <c16:uniqueId val="{00000001-BDDF-4D4D-8866-3A575586649C}"/>
+            </c:ext>
+          </c:extLst>
+        </c:ser>
+        <c:dLbls>
+          <c:showLegendKey val="0"/>
+          <c:showVal val="0"/>
+          <c:showCatName val="0"/>
+          <c:showSerName val="0"/>
+          <c:showPercent val="0"/>
+          <c:showBubbleSize val="0"/>
+        </c:dLbls>
+        <c:smooth val="0"/>
+        <c:axId val="2123968312"/>
+        <c:axId val="2123971736"/>
+      </c:lineChart>
+      <c:dateAx>
+        <c:axId val="2123968312"/>
+        <c:scaling>
+          <c:orientation val="minMax"/>
+        </c:scaling>
+        <c:delete val="0"/>
+        <c:axPos val="b"/>
+        <c:numFmt formatCode="d\-mmm\-yy" sourceLinked="1"/>
+        <c:majorTickMark val="out"/>
+        <c:minorTickMark val="none"/>
+        <c:tickLblPos val="nextTo"/>
+        <c:spPr>
+          <a:noFill/>
+          <a:ln>
+            <a:noFill/>
+          </a:ln>
+          <a:effectLst/>
+        </c:spPr>
+        <c:txPr>
+          <a:bodyPr rot="-60000000" spcFirstLastPara="1" vertOverflow="ellipsis" vert="horz" wrap="square" anchor="ctr" anchorCtr="1"/>
+          <a:lstStyle/>
+          <a:p>
+            <a:pPr>
+              <a:defRPr sz="900" b="0" i="0" u="none" strike="noStrike" kern="1200" baseline="0">
+                <a:solidFill>
+                  <a:schemeClr val="lt1">
+                    <a:lumMod val="75000"/>
+                  </a:schemeClr>
+                </a:solidFill>
+                <a:latin typeface="+mn-lt"/>
+                <a:ea typeface="+mn-ea"/>
+                <a:cs typeface="+mn-cs"/>
+              </a:defRPr>
+            </a:pPr>
+            <a:endParaRPr lang="en-US"/>
+          </a:p>
+        </c:txPr>
+        <c:crossAx val="2123971736"/>
+        <c:crosses val="autoZero"/>
+        <c:auto val="1"/>
+        <c:lblOffset val="100"/>
+        <c:baseTimeUnit val="days"/>
+      </c:dateAx>
+      <c:valAx>
+        <c:axId val="2123971736"/>
+        <c:scaling>
+          <c:orientation val="minMax"/>
+          <c:max val="35"/>
+          <c:min val="0"/>
+        </c:scaling>
+        <c:delete val="0"/>
+        <c:axPos val="l"/>
+        <c:majorGridlines>
+          <c:spPr>
+            <a:ln w="9525" cap="flat" cmpd="sng" algn="ctr">
+              <a:gradFill>
+                <a:gsLst>
+                  <a:gs pos="100000">
+                    <a:schemeClr val="dk1">
+                      <a:lumMod val="75000"/>
+                      <a:lumOff val="25000"/>
+                    </a:schemeClr>
+                  </a:gs>
+                  <a:gs pos="0">
+                    <a:schemeClr val="dk1">
+                      <a:lumMod val="65000"/>
+                      <a:lumOff val="35000"/>
+                    </a:schemeClr>
+                  </a:gs>
+                </a:gsLst>
+                <a:lin ang="5400000" scaled="0"/>
+              </a:gradFill>
+              <a:round/>
+            </a:ln>
+            <a:effectLst/>
+          </c:spPr>
+        </c:majorGridlines>
+        <c:numFmt formatCode="General" sourceLinked="1"/>
+        <c:majorTickMark val="none"/>
+        <c:minorTickMark val="none"/>
+        <c:tickLblPos val="nextTo"/>
+        <c:spPr>
+          <a:noFill/>
+          <a:ln>
+            <a:noFill/>
+          </a:ln>
+          <a:effectLst/>
+        </c:spPr>
+        <c:txPr>
+          <a:bodyPr rot="-60000000" spcFirstLastPara="1" vertOverflow="ellipsis" vert="horz" wrap="square" anchor="ctr" anchorCtr="1"/>
+          <a:lstStyle/>
+          <a:p>
+            <a:pPr>
+              <a:defRPr sz="900" b="0" i="0" u="none" strike="noStrike" kern="1200" baseline="0">
+                <a:solidFill>
+                  <a:schemeClr val="lt1">
+                    <a:lumMod val="75000"/>
+                  </a:schemeClr>
+                </a:solidFill>
+                <a:latin typeface="+mn-lt"/>
+                <a:ea typeface="+mn-ea"/>
+                <a:cs typeface="+mn-cs"/>
+              </a:defRPr>
+            </a:pPr>
+            <a:endParaRPr lang="en-US"/>
+          </a:p>
+        </c:txPr>
+        <c:crossAx val="2123968312"/>
+        <c:crosses val="autoZero"/>
+        <c:crossBetween val="between"/>
+        <c:majorUnit val="5"/>
+      </c:valAx>
+      <c:spPr>
+        <a:noFill/>
+        <a:ln>
+          <a:noFill/>
+        </a:ln>
+        <a:effectLst/>
+      </c:spPr>
+    </c:plotArea>
+    <c:legend>
+      <c:legendPos val="t"/>
+      <c:overlay val="0"/>
+      <c:spPr>
+        <a:noFill/>
+        <a:ln>
+          <a:noFill/>
+        </a:ln>
+        <a:effectLst/>
+      </c:spPr>
+      <c:txPr>
+        <a:bodyPr rot="0" spcFirstLastPara="1" vertOverflow="ellipsis" vert="horz" wrap="square" anchor="ctr" anchorCtr="1"/>
+        <a:lstStyle/>
+        <a:p>
+          <a:pPr>
+            <a:defRPr sz="900" b="0" i="0" u="none" strike="noStrike" kern="1200" baseline="0">
+              <a:solidFill>
+                <a:schemeClr val="lt1">
+                  <a:lumMod val="75000"/>
+                </a:schemeClr>
+              </a:solidFill>
+              <a:latin typeface="+mn-lt"/>
+              <a:ea typeface="+mn-ea"/>
+              <a:cs typeface="+mn-cs"/>
+            </a:defRPr>
+          </a:pPr>
+          <a:endParaRPr lang="en-US"/>
+        </a:p>
+      </c:txPr>
+    </c:legend>
+    <c:plotVisOnly val="1"/>
+    <c:dispBlanksAs val="gap"/>
+    <c:showDLblsOverMax val="0"/>
+  </c:chart>
+  <c:spPr>
+    <a:solidFill>
+      <a:schemeClr val="dk1">
+        <a:lumMod val="75000"/>
+        <a:lumOff val="25000"/>
+      </a:schemeClr>
+    </a:solidFill>
+    <a:ln w="9525" cap="flat" cmpd="sng" algn="ctr">
+      <a:solidFill>
+        <a:schemeClr val="dk1">
+          <a:lumMod val="15000"/>
+          <a:lumOff val="85000"/>
+        </a:schemeClr>
+      </a:solidFill>
+      <a:round/>
+    </a:ln>
+    <a:effectLst/>
+  </c:spPr>
+  <c:txPr>
+    <a:bodyPr/>
+    <a:lstStyle/>
+    <a:p>
+      <a:pPr>
+        <a:defRPr/>
+      </a:pPr>
+      <a:endParaRPr lang="en-US"/>
+    </a:p>
+  </c:txPr>
+  <c:externalData r:id="rId2">
+    <c:autoUpdate val="0"/>
+  </c:externalData>
+</c:chartSpace>
+</file>
+
+<file path=word/charts/chart4.xml><?xml version="1.0" encoding="utf-8"?>
+<c:chartSpace xmlns:c="http://schemas.openxmlformats.org/drawingml/2006/chart" xmlns:a="http://schemas.openxmlformats.org/drawingml/2006/main" xmlns:r="http://schemas.openxmlformats.org/officeDocument/2006/relationships" xmlns:c16r2="http://schemas.microsoft.com/office/drawing/2015/06/chart">
+  <c:date1904 val="0"/>
+  <c:lang val="en-US"/>
+  <c:roundedCorners val="0"/>
+  <mc:AlternateContent xmlns:mc="http://schemas.openxmlformats.org/markup-compatibility/2006">
+    <mc:Choice xmlns:c14="http://schemas.microsoft.com/office/drawing/2007/8/2/chart" Requires="c14">
+      <c14:style val="102"/>
+    </mc:Choice>
+    <mc:Fallback>
+      <c:style val="2"/>
+    </mc:Fallback>
+  </mc:AlternateContent>
+  <c:clrMapOvr bg1="lt1" tx1="dk1" bg2="lt2" tx2="dk2" accent1="accent1" accent2="accent2" accent3="accent3" accent4="accent4" accent5="accent5" accent6="accent6" hlink="hlink" folHlink="folHlink"/>
+  <c:chart>
+    <c:title>
+      <c:tx>
+        <c:rich>
+          <a:bodyPr rot="0" spcFirstLastPara="1" vertOverflow="ellipsis" vert="horz" wrap="square" anchor="ctr" anchorCtr="1"/>
+          <a:lstStyle/>
+          <a:p>
+            <a:pPr>
+              <a:defRPr sz="1400" b="1" i="0" u="none" strike="noStrike" kern="1200" cap="none" baseline="0">
+                <a:solidFill>
+                  <a:schemeClr val="lt1">
+                    <a:lumMod val="85000"/>
+                  </a:schemeClr>
+                </a:solidFill>
+                <a:latin typeface="+mn-lt"/>
+                <a:ea typeface="+mn-ea"/>
+                <a:cs typeface="+mn-cs"/>
+              </a:defRPr>
+            </a:pPr>
+            <a:r>
+              <a:rPr lang="en-CA"/>
+              <a:t>Chart Title</a:t>
+            </a:r>
+          </a:p>
+        </c:rich>
+      </c:tx>
+      <c:overlay val="0"/>
+      <c:spPr>
+        <a:noFill/>
+        <a:ln>
+          <a:noFill/>
+        </a:ln>
+        <a:effectLst/>
+      </c:spPr>
+    </c:title>
+    <c:autoTitleDeleted val="0"/>
+    <c:plotArea>
+      <c:layout>
+        <c:manualLayout>
+          <c:layoutTarget val="inner"/>
+          <c:xMode val="edge"/>
+          <c:yMode val="edge"/>
+          <c:x val="4.2125015568133098E-2"/>
+          <c:y val="0.101546863803378"/>
+          <c:w val="0.93854282274469703"/>
+          <c:h val="0.69733475672799705"/>
+        </c:manualLayout>
+      </c:layout>
+      <c:lineChart>
+        <c:grouping val="standard"/>
+        <c:varyColors val="0"/>
+        <c:ser>
+          <c:idx val="0"/>
+          <c:order val="0"/>
+          <c:tx>
+            <c:strRef>
+              <c:f>Sheet1!$B$1</c:f>
+              <c:strCache>
+                <c:ptCount val="1"/>
+                <c:pt idx="0">
+                  <c:v>ANTICIPATED REMAINING</c:v>
+                </c:pt>
+              </c:strCache>
+            </c:strRef>
+          </c:tx>
+          <c:spPr>
+            <a:ln w="22225" cap="rnd">
+              <a:solidFill>
+                <a:schemeClr val="accent1"/>
+              </a:solidFill>
+            </a:ln>
+            <a:effectLst>
+              <a:glow rad="139700">
+                <a:schemeClr val="accent1">
+                  <a:satMod val="175000"/>
+                  <a:alpha val="14000"/>
+                </a:schemeClr>
+              </a:glow>
+            </a:effectLst>
+          </c:spPr>
+          <c:marker>
+            <c:symbol val="none"/>
+          </c:marker>
+          <c:cat>
+            <c:numRef>
+              <c:f>Sheet1!$A$2:$A$8</c:f>
+              <c:numCache>
+                <c:formatCode>d\-mmm\-yy</c:formatCode>
+                <c:ptCount val="7"/>
+                <c:pt idx="0">
+                  <c:v>42681</c:v>
+                </c:pt>
+                <c:pt idx="1">
+                  <c:v>42682</c:v>
+                </c:pt>
+                <c:pt idx="2">
+                  <c:v>42683</c:v>
+                </c:pt>
+                <c:pt idx="3">
+                  <c:v>42684</c:v>
+                </c:pt>
+                <c:pt idx="4">
+                  <c:v>42685</c:v>
+                </c:pt>
+                <c:pt idx="5">
+                  <c:v>42686</c:v>
+                </c:pt>
+                <c:pt idx="6">
+                  <c:v>42687</c:v>
+                </c:pt>
+              </c:numCache>
+            </c:numRef>
+          </c:cat>
+          <c:val>
+            <c:numRef>
+              <c:f>Sheet1!$B$2:$B$8</c:f>
+              <c:numCache>
+                <c:formatCode>General</c:formatCode>
+                <c:ptCount val="7"/>
+                <c:pt idx="0">
+                  <c:v>50</c:v>
+                </c:pt>
+                <c:pt idx="1">
+                  <c:v>37.5</c:v>
+                </c:pt>
+                <c:pt idx="2">
+                  <c:v>25</c:v>
+                </c:pt>
+                <c:pt idx="3">
+                  <c:v>12.5</c:v>
+                </c:pt>
+                <c:pt idx="4">
+                  <c:v>0</c:v>
+                </c:pt>
+                <c:pt idx="5">
+                  <c:v>0</c:v>
+                </c:pt>
+                <c:pt idx="6">
+                  <c:v>0</c:v>
+                </c:pt>
+              </c:numCache>
+            </c:numRef>
+          </c:val>
+          <c:smooth val="0"/>
+          <c:extLst>
+            <c:ext xmlns:c16="http://schemas.microsoft.com/office/drawing/2014/chart" uri="{C3380CC4-5D6E-409C-BE32-E72D297353CC}">
+              <c16:uniqueId val="{00000000-D671-4492-B401-E14757CB5821}"/>
+            </c:ext>
+          </c:extLst>
+        </c:ser>
+        <c:ser>
+          <c:idx val="1"/>
+          <c:order val="1"/>
+          <c:tx>
+            <c:strRef>
+              <c:f>Sheet1!$C$1</c:f>
+              <c:strCache>
+                <c:ptCount val="1"/>
+                <c:pt idx="0">
+                  <c:v>ACTUAL REMAINING</c:v>
+                </c:pt>
+              </c:strCache>
+            </c:strRef>
+          </c:tx>
+          <c:spPr>
+            <a:ln w="22225" cap="rnd">
+              <a:solidFill>
+                <a:schemeClr val="accent2"/>
+              </a:solidFill>
+            </a:ln>
+            <a:effectLst>
+              <a:glow rad="139700">
+                <a:schemeClr val="accent2">
+                  <a:satMod val="175000"/>
+                  <a:alpha val="14000"/>
+                </a:schemeClr>
+              </a:glow>
+            </a:effectLst>
+          </c:spPr>
+          <c:marker>
+            <c:symbol val="none"/>
+          </c:marker>
+          <c:cat>
+            <c:numRef>
+              <c:f>Sheet1!$A$2:$A$8</c:f>
+              <c:numCache>
+                <c:formatCode>d\-mmm\-yy</c:formatCode>
+                <c:ptCount val="7"/>
+                <c:pt idx="0">
+                  <c:v>42681</c:v>
+                </c:pt>
+                <c:pt idx="1">
+                  <c:v>42682</c:v>
+                </c:pt>
+                <c:pt idx="2">
+                  <c:v>42683</c:v>
+                </c:pt>
+                <c:pt idx="3">
+                  <c:v>42684</c:v>
+                </c:pt>
+                <c:pt idx="4">
+                  <c:v>42685</c:v>
+                </c:pt>
+                <c:pt idx="5">
+                  <c:v>42686</c:v>
+                </c:pt>
+                <c:pt idx="6">
+                  <c:v>42687</c:v>
+                </c:pt>
+              </c:numCache>
+            </c:numRef>
+          </c:cat>
+          <c:val>
+            <c:numRef>
+              <c:f>Sheet1!$C$2:$C$8</c:f>
+              <c:numCache>
+                <c:formatCode>General</c:formatCode>
+                <c:ptCount val="7"/>
+                <c:pt idx="0">
+                  <c:v>50</c:v>
+                </c:pt>
+                <c:pt idx="1">
+                  <c:v>38</c:v>
+                </c:pt>
+                <c:pt idx="2">
+                  <c:v>6</c:v>
+                </c:pt>
+                <c:pt idx="3">
+                  <c:v>1</c:v>
+                </c:pt>
+                <c:pt idx="4">
+                  <c:v>0</c:v>
+                </c:pt>
+                <c:pt idx="5">
+                  <c:v>0</c:v>
+                </c:pt>
+                <c:pt idx="6">
+                  <c:v>0</c:v>
+                </c:pt>
+              </c:numCache>
+            </c:numRef>
+          </c:val>
+          <c:smooth val="0"/>
+          <c:extLst>
+            <c:ext xmlns:c16="http://schemas.microsoft.com/office/drawing/2014/chart" uri="{C3380CC4-5D6E-409C-BE32-E72D297353CC}">
+              <c16:uniqueId val="{00000001-D671-4492-B401-E14757CB5821}"/>
+            </c:ext>
+          </c:extLst>
+        </c:ser>
+        <c:dLbls>
+          <c:showLegendKey val="0"/>
+          <c:showVal val="0"/>
+          <c:showCatName val="0"/>
+          <c:showSerName val="0"/>
+          <c:showPercent val="0"/>
+          <c:showBubbleSize val="0"/>
+        </c:dLbls>
+        <c:smooth val="0"/>
+        <c:axId val="2123968312"/>
+        <c:axId val="2123971736"/>
+      </c:lineChart>
+      <c:dateAx>
+        <c:axId val="2123968312"/>
+        <c:scaling>
+          <c:orientation val="minMax"/>
+        </c:scaling>
+        <c:delete val="0"/>
+        <c:axPos val="b"/>
+        <c:numFmt formatCode="d\-mmm\-yy" sourceLinked="1"/>
+        <c:majorTickMark val="out"/>
+        <c:minorTickMark val="none"/>
+        <c:tickLblPos val="nextTo"/>
+        <c:spPr>
+          <a:noFill/>
+          <a:ln>
+            <a:noFill/>
+          </a:ln>
+          <a:effectLst/>
+        </c:spPr>
+        <c:txPr>
+          <a:bodyPr rot="-60000000" spcFirstLastPara="1" vertOverflow="ellipsis" vert="horz" wrap="square" anchor="ctr" anchorCtr="1"/>
+          <a:lstStyle/>
+          <a:p>
+            <a:pPr>
+              <a:defRPr sz="900" b="0" i="0" u="none" strike="noStrike" kern="1200" baseline="0">
+                <a:solidFill>
+                  <a:schemeClr val="lt1">
+                    <a:lumMod val="75000"/>
+                  </a:schemeClr>
+                </a:solidFill>
+                <a:latin typeface="+mn-lt"/>
+                <a:ea typeface="+mn-ea"/>
+                <a:cs typeface="+mn-cs"/>
+              </a:defRPr>
+            </a:pPr>
+            <a:endParaRPr lang="en-US"/>
+          </a:p>
+        </c:txPr>
+        <c:crossAx val="2123971736"/>
+        <c:crosses val="autoZero"/>
+        <c:auto val="1"/>
+        <c:lblOffset val="100"/>
+        <c:baseTimeUnit val="days"/>
+      </c:dateAx>
+      <c:valAx>
+        <c:axId val="2123971736"/>
+        <c:scaling>
+          <c:orientation val="minMax"/>
+          <c:max val="65"/>
+          <c:min val="0"/>
+        </c:scaling>
+        <c:delete val="0"/>
+        <c:axPos val="l"/>
+        <c:majorGridlines>
+          <c:spPr>
+            <a:ln w="9525" cap="flat" cmpd="sng" algn="ctr">
+              <a:gradFill>
+                <a:gsLst>
+                  <a:gs pos="100000">
+                    <a:schemeClr val="dk1">
+                      <a:lumMod val="75000"/>
+                      <a:lumOff val="25000"/>
+                    </a:schemeClr>
+                  </a:gs>
+                  <a:gs pos="0">
+                    <a:schemeClr val="dk1">
+                      <a:lumMod val="65000"/>
+                      <a:lumOff val="35000"/>
+                    </a:schemeClr>
+                  </a:gs>
+                </a:gsLst>
+                <a:lin ang="5400000" scaled="0"/>
+              </a:gradFill>
+              <a:round/>
+            </a:ln>
+            <a:effectLst/>
+          </c:spPr>
+        </c:majorGridlines>
+        <c:numFmt formatCode="General" sourceLinked="1"/>
+        <c:majorTickMark val="none"/>
+        <c:minorTickMark val="none"/>
+        <c:tickLblPos val="nextTo"/>
+        <c:spPr>
+          <a:noFill/>
+          <a:ln>
+            <a:noFill/>
+          </a:ln>
+          <a:effectLst/>
+        </c:spPr>
+        <c:txPr>
+          <a:bodyPr rot="-60000000" spcFirstLastPara="1" vertOverflow="ellipsis" vert="horz" wrap="square" anchor="ctr" anchorCtr="1"/>
+          <a:lstStyle/>
+          <a:p>
+            <a:pPr>
+              <a:defRPr sz="900" b="0" i="0" u="none" strike="noStrike" kern="1200" baseline="0">
+                <a:solidFill>
+                  <a:schemeClr val="lt1">
+                    <a:lumMod val="75000"/>
+                  </a:schemeClr>
+                </a:solidFill>
+                <a:latin typeface="+mn-lt"/>
+                <a:ea typeface="+mn-ea"/>
+                <a:cs typeface="+mn-cs"/>
+              </a:defRPr>
+            </a:pPr>
+            <a:endParaRPr lang="en-US"/>
+          </a:p>
+        </c:txPr>
+        <c:crossAx val="2123968312"/>
+        <c:crosses val="autoZero"/>
+        <c:crossBetween val="between"/>
+        <c:majorUnit val="5"/>
+      </c:valAx>
+      <c:spPr>
+        <a:noFill/>
+        <a:ln>
+          <a:noFill/>
+        </a:ln>
+        <a:effectLst/>
+      </c:spPr>
+    </c:plotArea>
+    <c:legend>
+      <c:legendPos val="t"/>
+      <c:overlay val="0"/>
+      <c:spPr>
+        <a:noFill/>
+        <a:ln>
+          <a:noFill/>
+        </a:ln>
+        <a:effectLst/>
+      </c:spPr>
+      <c:txPr>
+        <a:bodyPr rot="0" spcFirstLastPara="1" vertOverflow="ellipsis" vert="horz" wrap="square" anchor="ctr" anchorCtr="1"/>
+        <a:lstStyle/>
+        <a:p>
+          <a:pPr>
+            <a:defRPr sz="900" b="0" i="0" u="none" strike="noStrike" kern="1200" baseline="0">
+              <a:solidFill>
+                <a:schemeClr val="lt1">
+                  <a:lumMod val="75000"/>
+                </a:schemeClr>
+              </a:solidFill>
+              <a:latin typeface="+mn-lt"/>
+              <a:ea typeface="+mn-ea"/>
+              <a:cs typeface="+mn-cs"/>
+            </a:defRPr>
+          </a:pPr>
+          <a:endParaRPr lang="en-US"/>
+        </a:p>
+      </c:txPr>
+    </c:legend>
+    <c:plotVisOnly val="1"/>
+    <c:dispBlanksAs val="gap"/>
+    <c:showDLblsOverMax val="0"/>
+  </c:chart>
+  <c:spPr>
+    <a:solidFill>
+      <a:schemeClr val="dk1">
+        <a:lumMod val="75000"/>
+        <a:lumOff val="25000"/>
+      </a:schemeClr>
+    </a:solidFill>
+    <a:ln w="9525" cap="flat" cmpd="sng" algn="ctr">
+      <a:solidFill>
+        <a:schemeClr val="dk1">
+          <a:lumMod val="15000"/>
+          <a:lumOff val="85000"/>
+        </a:schemeClr>
+      </a:solidFill>
+      <a:round/>
+    </a:ln>
+    <a:effectLst/>
+  </c:spPr>
+  <c:txPr>
+    <a:bodyPr/>
+    <a:lstStyle/>
+    <a:p>
+      <a:pPr>
+        <a:defRPr/>
+      </a:pPr>
+      <a:endParaRPr lang="en-US"/>
+    </a:p>
+  </c:txPr>
+  <c:externalData r:id="rId2">
+    <c:autoUpdate val="0"/>
+  </c:externalData>
+</c:chartSpace>
+</file>
+
 <file path=word/theme/theme1.xml><?xml version="1.0" encoding="utf-8"?>
 <a:theme xmlns:a="http://schemas.openxmlformats.org/drawingml/2006/main" name="Office Theme">
   <a:themeElements>
@@ -4017,12 +6552,870 @@
 </a:theme>
 </file>
 
+<file path=word/theme/themeOverride1.xml><?xml version="1.0" encoding="utf-8"?>
+<a:themeOverride xmlns:a="http://schemas.openxmlformats.org/drawingml/2006/main">
+  <a:clrScheme name="Office">
+    <a:dk1>
+      <a:sysClr val="windowText" lastClr="000000"/>
+    </a:dk1>
+    <a:lt1>
+      <a:sysClr val="window" lastClr="FFFFFF"/>
+    </a:lt1>
+    <a:dk2>
+      <a:srgbClr val="44546A"/>
+    </a:dk2>
+    <a:lt2>
+      <a:srgbClr val="E7E6E6"/>
+    </a:lt2>
+    <a:accent1>
+      <a:srgbClr val="5B9BD5"/>
+    </a:accent1>
+    <a:accent2>
+      <a:srgbClr val="ED7D31"/>
+    </a:accent2>
+    <a:accent3>
+      <a:srgbClr val="A5A5A5"/>
+    </a:accent3>
+    <a:accent4>
+      <a:srgbClr val="FFC000"/>
+    </a:accent4>
+    <a:accent5>
+      <a:srgbClr val="4472C4"/>
+    </a:accent5>
+    <a:accent6>
+      <a:srgbClr val="70AD47"/>
+    </a:accent6>
+    <a:hlink>
+      <a:srgbClr val="0563C1"/>
+    </a:hlink>
+    <a:folHlink>
+      <a:srgbClr val="954F72"/>
+    </a:folHlink>
+  </a:clrScheme>
+  <a:fontScheme name="Office">
+    <a:majorFont>
+      <a:latin typeface="Calibri Light" panose="020F0302020204030204"/>
+      <a:ea typeface=""/>
+      <a:cs typeface=""/>
+      <a:font script="Jpan" typeface="游ゴシック Light"/>
+      <a:font script="Hang" typeface="맑은 고딕"/>
+      <a:font script="Hans" typeface="等线 Light"/>
+      <a:font script="Hant" typeface="新細明體"/>
+      <a:font script="Arab" typeface="Times New Roman"/>
+      <a:font script="Hebr" typeface="Times New Roman"/>
+      <a:font script="Thai" typeface="Tahoma"/>
+      <a:font script="Ethi" typeface="Nyala"/>
+      <a:font script="Beng" typeface="Vrinda"/>
+      <a:font script="Gujr" typeface="Shruti"/>
+      <a:font script="Khmr" typeface="MoolBoran"/>
+      <a:font script="Knda" typeface="Tunga"/>
+      <a:font script="Guru" typeface="Raavi"/>
+      <a:font script="Cans" typeface="Euphemia"/>
+      <a:font script="Cher" typeface="Plantagenet Cherokee"/>
+      <a:font script="Yiii" typeface="Microsoft Yi Baiti"/>
+      <a:font script="Tibt" typeface="Microsoft Himalaya"/>
+      <a:font script="Thaa" typeface="MV Boli"/>
+      <a:font script="Deva" typeface="Mangal"/>
+      <a:font script="Telu" typeface="Gautami"/>
+      <a:font script="Taml" typeface="Latha"/>
+      <a:font script="Syrc" typeface="Estrangelo Edessa"/>
+      <a:font script="Orya" typeface="Kalinga"/>
+      <a:font script="Mlym" typeface="Kartika"/>
+      <a:font script="Laoo" typeface="DokChampa"/>
+      <a:font script="Sinh" typeface="Iskoola Pota"/>
+      <a:font script="Mong" typeface="Mongolian Baiti"/>
+      <a:font script="Viet" typeface="Times New Roman"/>
+      <a:font script="Uigh" typeface="Microsoft Uighur"/>
+      <a:font script="Geor" typeface="Sylfaen"/>
+      <a:font script="Armn" typeface="Arial"/>
+      <a:font script="Bugi" typeface="Leelawadee UI"/>
+      <a:font script="Bopo" typeface="Microsoft JhengHei"/>
+      <a:font script="Java" typeface="Javanese Text"/>
+      <a:font script="Lisu" typeface="Segoe UI"/>
+      <a:font script="Mymr" typeface="Myanmar Text"/>
+      <a:font script="Nkoo" typeface="Ebrima"/>
+      <a:font script="Olck" typeface="Nirmala UI"/>
+      <a:font script="Osma" typeface="Ebrima"/>
+      <a:font script="Phag" typeface="Phagspa"/>
+      <a:font script="Syrn" typeface="Estrangelo Edessa"/>
+      <a:font script="Syrj" typeface="Estrangelo Edessa"/>
+      <a:font script="Syre" typeface="Estrangelo Edessa"/>
+      <a:font script="Sora" typeface="Nirmala UI"/>
+      <a:font script="Tale" typeface="Microsoft Tai Le"/>
+      <a:font script="Talu" typeface="Microsoft New Tai Lue"/>
+      <a:font script="Tfng" typeface="Ebrima"/>
+    </a:majorFont>
+    <a:minorFont>
+      <a:latin typeface="Calibri" panose="020F0502020204030204"/>
+      <a:ea typeface=""/>
+      <a:cs typeface=""/>
+      <a:font script="Jpan" typeface="游ゴシック"/>
+      <a:font script="Hang" typeface="맑은 고딕"/>
+      <a:font script="Hans" typeface="等线"/>
+      <a:font script="Hant" typeface="新細明體"/>
+      <a:font script="Arab" typeface="Arial"/>
+      <a:font script="Hebr" typeface="Arial"/>
+      <a:font script="Thai" typeface="Tahoma"/>
+      <a:font script="Ethi" typeface="Nyala"/>
+      <a:font script="Beng" typeface="Vrinda"/>
+      <a:font script="Gujr" typeface="Shruti"/>
+      <a:font script="Khmr" typeface="DaunPenh"/>
+      <a:font script="Knda" typeface="Tunga"/>
+      <a:font script="Guru" typeface="Raavi"/>
+      <a:font script="Cans" typeface="Euphemia"/>
+      <a:font script="Cher" typeface="Plantagenet Cherokee"/>
+      <a:font script="Yiii" typeface="Microsoft Yi Baiti"/>
+      <a:font script="Tibt" typeface="Microsoft Himalaya"/>
+      <a:font script="Thaa" typeface="MV Boli"/>
+      <a:font script="Deva" typeface="Mangal"/>
+      <a:font script="Telu" typeface="Gautami"/>
+      <a:font script="Taml" typeface="Latha"/>
+      <a:font script="Syrc" typeface="Estrangelo Edessa"/>
+      <a:font script="Orya" typeface="Kalinga"/>
+      <a:font script="Mlym" typeface="Kartika"/>
+      <a:font script="Laoo" typeface="DokChampa"/>
+      <a:font script="Sinh" typeface="Iskoola Pota"/>
+      <a:font script="Mong" typeface="Mongolian Baiti"/>
+      <a:font script="Viet" typeface="Arial"/>
+      <a:font script="Uigh" typeface="Microsoft Uighur"/>
+      <a:font script="Geor" typeface="Sylfaen"/>
+      <a:font script="Armn" typeface="Arial"/>
+      <a:font script="Bugi" typeface="Leelawadee UI"/>
+      <a:font script="Bopo" typeface="Microsoft JhengHei"/>
+      <a:font script="Java" typeface="Javanese Text"/>
+      <a:font script="Lisu" typeface="Segoe UI"/>
+      <a:font script="Mymr" typeface="Myanmar Text"/>
+      <a:font script="Nkoo" typeface="Ebrima"/>
+      <a:font script="Olck" typeface="Nirmala UI"/>
+      <a:font script="Osma" typeface="Ebrima"/>
+      <a:font script="Phag" typeface="Phagspa"/>
+      <a:font script="Syrn" typeface="Estrangelo Edessa"/>
+      <a:font script="Syrj" typeface="Estrangelo Edessa"/>
+      <a:font script="Syre" typeface="Estrangelo Edessa"/>
+      <a:font script="Sora" typeface="Nirmala UI"/>
+      <a:font script="Tale" typeface="Microsoft Tai Le"/>
+      <a:font script="Talu" typeface="Microsoft New Tai Lue"/>
+      <a:font script="Tfng" typeface="Ebrima"/>
+    </a:minorFont>
+  </a:fontScheme>
+  <a:fmtScheme name="Office">
+    <a:fillStyleLst>
+      <a:solidFill>
+        <a:schemeClr val="phClr"/>
+      </a:solidFill>
+      <a:gradFill rotWithShape="1">
+        <a:gsLst>
+          <a:gs pos="0">
+            <a:schemeClr val="phClr">
+              <a:lumMod val="110000"/>
+              <a:satMod val="105000"/>
+              <a:tint val="67000"/>
+            </a:schemeClr>
+          </a:gs>
+          <a:gs pos="50000">
+            <a:schemeClr val="phClr">
+              <a:lumMod val="105000"/>
+              <a:satMod val="103000"/>
+              <a:tint val="73000"/>
+            </a:schemeClr>
+          </a:gs>
+          <a:gs pos="100000">
+            <a:schemeClr val="phClr">
+              <a:lumMod val="105000"/>
+              <a:satMod val="109000"/>
+              <a:tint val="81000"/>
+            </a:schemeClr>
+          </a:gs>
+        </a:gsLst>
+        <a:lin ang="5400000" scaled="0"/>
+      </a:gradFill>
+      <a:gradFill rotWithShape="1">
+        <a:gsLst>
+          <a:gs pos="0">
+            <a:schemeClr val="phClr">
+              <a:satMod val="103000"/>
+              <a:lumMod val="102000"/>
+              <a:tint val="94000"/>
+            </a:schemeClr>
+          </a:gs>
+          <a:gs pos="50000">
+            <a:schemeClr val="phClr">
+              <a:satMod val="110000"/>
+              <a:lumMod val="100000"/>
+              <a:shade val="100000"/>
+            </a:schemeClr>
+          </a:gs>
+          <a:gs pos="100000">
+            <a:schemeClr val="phClr">
+              <a:lumMod val="99000"/>
+              <a:satMod val="120000"/>
+              <a:shade val="78000"/>
+            </a:schemeClr>
+          </a:gs>
+        </a:gsLst>
+        <a:lin ang="5400000" scaled="0"/>
+      </a:gradFill>
+    </a:fillStyleLst>
+    <a:lnStyleLst>
+      <a:ln w="6350" cap="flat" cmpd="sng" algn="ctr">
+        <a:solidFill>
+          <a:schemeClr val="phClr"/>
+        </a:solidFill>
+        <a:prstDash val="solid"/>
+        <a:miter lim="800000"/>
+      </a:ln>
+      <a:ln w="12700" cap="flat" cmpd="sng" algn="ctr">
+        <a:solidFill>
+          <a:schemeClr val="phClr"/>
+        </a:solidFill>
+        <a:prstDash val="solid"/>
+        <a:miter lim="800000"/>
+      </a:ln>
+      <a:ln w="19050" cap="flat" cmpd="sng" algn="ctr">
+        <a:solidFill>
+          <a:schemeClr val="phClr"/>
+        </a:solidFill>
+        <a:prstDash val="solid"/>
+        <a:miter lim="800000"/>
+      </a:ln>
+    </a:lnStyleLst>
+    <a:effectStyleLst>
+      <a:effectStyle>
+        <a:effectLst/>
+      </a:effectStyle>
+      <a:effectStyle>
+        <a:effectLst/>
+      </a:effectStyle>
+      <a:effectStyle>
+        <a:effectLst>
+          <a:outerShdw blurRad="57150" dist="19050" dir="5400000" algn="ctr" rotWithShape="0">
+            <a:srgbClr val="000000">
+              <a:alpha val="63000"/>
+            </a:srgbClr>
+          </a:outerShdw>
+        </a:effectLst>
+      </a:effectStyle>
+    </a:effectStyleLst>
+    <a:bgFillStyleLst>
+      <a:solidFill>
+        <a:schemeClr val="phClr"/>
+      </a:solidFill>
+      <a:solidFill>
+        <a:schemeClr val="phClr">
+          <a:tint val="95000"/>
+          <a:satMod val="170000"/>
+        </a:schemeClr>
+      </a:solidFill>
+      <a:gradFill rotWithShape="1">
+        <a:gsLst>
+          <a:gs pos="0">
+            <a:schemeClr val="phClr">
+              <a:tint val="93000"/>
+              <a:satMod val="150000"/>
+              <a:shade val="98000"/>
+              <a:lumMod val="102000"/>
+            </a:schemeClr>
+          </a:gs>
+          <a:gs pos="50000">
+            <a:schemeClr val="phClr">
+              <a:tint val="98000"/>
+              <a:satMod val="130000"/>
+              <a:shade val="90000"/>
+              <a:lumMod val="103000"/>
+            </a:schemeClr>
+          </a:gs>
+          <a:gs pos="100000">
+            <a:schemeClr val="phClr">
+              <a:shade val="63000"/>
+              <a:satMod val="120000"/>
+            </a:schemeClr>
+          </a:gs>
+        </a:gsLst>
+        <a:lin ang="5400000" scaled="0"/>
+      </a:gradFill>
+    </a:bgFillStyleLst>
+  </a:fmtScheme>
+</a:themeOverride>
+</file>
+
+<file path=word/theme/themeOverride2.xml><?xml version="1.0" encoding="utf-8"?>
+<a:themeOverride xmlns:a="http://schemas.openxmlformats.org/drawingml/2006/main">
+  <a:clrScheme name="Office">
+    <a:dk1>
+      <a:sysClr val="windowText" lastClr="000000"/>
+    </a:dk1>
+    <a:lt1>
+      <a:sysClr val="window" lastClr="FFFFFF"/>
+    </a:lt1>
+    <a:dk2>
+      <a:srgbClr val="44546A"/>
+    </a:dk2>
+    <a:lt2>
+      <a:srgbClr val="E7E6E6"/>
+    </a:lt2>
+    <a:accent1>
+      <a:srgbClr val="5B9BD5"/>
+    </a:accent1>
+    <a:accent2>
+      <a:srgbClr val="ED7D31"/>
+    </a:accent2>
+    <a:accent3>
+      <a:srgbClr val="A5A5A5"/>
+    </a:accent3>
+    <a:accent4>
+      <a:srgbClr val="FFC000"/>
+    </a:accent4>
+    <a:accent5>
+      <a:srgbClr val="4472C4"/>
+    </a:accent5>
+    <a:accent6>
+      <a:srgbClr val="70AD47"/>
+    </a:accent6>
+    <a:hlink>
+      <a:srgbClr val="0563C1"/>
+    </a:hlink>
+    <a:folHlink>
+      <a:srgbClr val="954F72"/>
+    </a:folHlink>
+  </a:clrScheme>
+  <a:fontScheme name="Office">
+    <a:majorFont>
+      <a:latin typeface="Calibri Light" panose="020F0302020204030204"/>
+      <a:ea typeface=""/>
+      <a:cs typeface=""/>
+      <a:font script="Jpan" typeface="游ゴシック Light"/>
+      <a:font script="Hang" typeface="맑은 고딕"/>
+      <a:font script="Hans" typeface="等线 Light"/>
+      <a:font script="Hant" typeface="新細明體"/>
+      <a:font script="Arab" typeface="Times New Roman"/>
+      <a:font script="Hebr" typeface="Times New Roman"/>
+      <a:font script="Thai" typeface="Tahoma"/>
+      <a:font script="Ethi" typeface="Nyala"/>
+      <a:font script="Beng" typeface="Vrinda"/>
+      <a:font script="Gujr" typeface="Shruti"/>
+      <a:font script="Khmr" typeface="MoolBoran"/>
+      <a:font script="Knda" typeface="Tunga"/>
+      <a:font script="Guru" typeface="Raavi"/>
+      <a:font script="Cans" typeface="Euphemia"/>
+      <a:font script="Cher" typeface="Plantagenet Cherokee"/>
+      <a:font script="Yiii" typeface="Microsoft Yi Baiti"/>
+      <a:font script="Tibt" typeface="Microsoft Himalaya"/>
+      <a:font script="Thaa" typeface="MV Boli"/>
+      <a:font script="Deva" typeface="Mangal"/>
+      <a:font script="Telu" typeface="Gautami"/>
+      <a:font script="Taml" typeface="Latha"/>
+      <a:font script="Syrc" typeface="Estrangelo Edessa"/>
+      <a:font script="Orya" typeface="Kalinga"/>
+      <a:font script="Mlym" typeface="Kartika"/>
+      <a:font script="Laoo" typeface="DokChampa"/>
+      <a:font script="Sinh" typeface="Iskoola Pota"/>
+      <a:font script="Mong" typeface="Mongolian Baiti"/>
+      <a:font script="Viet" typeface="Times New Roman"/>
+      <a:font script="Uigh" typeface="Microsoft Uighur"/>
+      <a:font script="Geor" typeface="Sylfaen"/>
+      <a:font script="Armn" typeface="Arial"/>
+      <a:font script="Bugi" typeface="Leelawadee UI"/>
+      <a:font script="Bopo" typeface="Microsoft JhengHei"/>
+      <a:font script="Java" typeface="Javanese Text"/>
+      <a:font script="Lisu" typeface="Segoe UI"/>
+      <a:font script="Mymr" typeface="Myanmar Text"/>
+      <a:font script="Nkoo" typeface="Ebrima"/>
+      <a:font script="Olck" typeface="Nirmala UI"/>
+      <a:font script="Osma" typeface="Ebrima"/>
+      <a:font script="Phag" typeface="Phagspa"/>
+      <a:font script="Syrn" typeface="Estrangelo Edessa"/>
+      <a:font script="Syrj" typeface="Estrangelo Edessa"/>
+      <a:font script="Syre" typeface="Estrangelo Edessa"/>
+      <a:font script="Sora" typeface="Nirmala UI"/>
+      <a:font script="Tale" typeface="Microsoft Tai Le"/>
+      <a:font script="Talu" typeface="Microsoft New Tai Lue"/>
+      <a:font script="Tfng" typeface="Ebrima"/>
+    </a:majorFont>
+    <a:minorFont>
+      <a:latin typeface="Calibri" panose="020F0502020204030204"/>
+      <a:ea typeface=""/>
+      <a:cs typeface=""/>
+      <a:font script="Jpan" typeface="游ゴシック"/>
+      <a:font script="Hang" typeface="맑은 고딕"/>
+      <a:font script="Hans" typeface="等线"/>
+      <a:font script="Hant" typeface="新細明體"/>
+      <a:font script="Arab" typeface="Arial"/>
+      <a:font script="Hebr" typeface="Arial"/>
+      <a:font script="Thai" typeface="Tahoma"/>
+      <a:font script="Ethi" typeface="Nyala"/>
+      <a:font script="Beng" typeface="Vrinda"/>
+      <a:font script="Gujr" typeface="Shruti"/>
+      <a:font script="Khmr" typeface="DaunPenh"/>
+      <a:font script="Knda" typeface="Tunga"/>
+      <a:font script="Guru" typeface="Raavi"/>
+      <a:font script="Cans" typeface="Euphemia"/>
+      <a:font script="Cher" typeface="Plantagenet Cherokee"/>
+      <a:font script="Yiii" typeface="Microsoft Yi Baiti"/>
+      <a:font script="Tibt" typeface="Microsoft Himalaya"/>
+      <a:font script="Thaa" typeface="MV Boli"/>
+      <a:font script="Deva" typeface="Mangal"/>
+      <a:font script="Telu" typeface="Gautami"/>
+      <a:font script="Taml" typeface="Latha"/>
+      <a:font script="Syrc" typeface="Estrangelo Edessa"/>
+      <a:font script="Orya" typeface="Kalinga"/>
+      <a:font script="Mlym" typeface="Kartika"/>
+      <a:font script="Laoo" typeface="DokChampa"/>
+      <a:font script="Sinh" typeface="Iskoola Pota"/>
+      <a:font script="Mong" typeface="Mongolian Baiti"/>
+      <a:font script="Viet" typeface="Arial"/>
+      <a:font script="Uigh" typeface="Microsoft Uighur"/>
+      <a:font script="Geor" typeface="Sylfaen"/>
+      <a:font script="Armn" typeface="Arial"/>
+      <a:font script="Bugi" typeface="Leelawadee UI"/>
+      <a:font script="Bopo" typeface="Microsoft JhengHei"/>
+      <a:font script="Java" typeface="Javanese Text"/>
+      <a:font script="Lisu" typeface="Segoe UI"/>
+      <a:font script="Mymr" typeface="Myanmar Text"/>
+      <a:font script="Nkoo" typeface="Ebrima"/>
+      <a:font script="Olck" typeface="Nirmala UI"/>
+      <a:font script="Osma" typeface="Ebrima"/>
+      <a:font script="Phag" typeface="Phagspa"/>
+      <a:font script="Syrn" typeface="Estrangelo Edessa"/>
+      <a:font script="Syrj" typeface="Estrangelo Edessa"/>
+      <a:font script="Syre" typeface="Estrangelo Edessa"/>
+      <a:font script="Sora" typeface="Nirmala UI"/>
+      <a:font script="Tale" typeface="Microsoft Tai Le"/>
+      <a:font script="Talu" typeface="Microsoft New Tai Lue"/>
+      <a:font script="Tfng" typeface="Ebrima"/>
+    </a:minorFont>
+  </a:fontScheme>
+  <a:fmtScheme name="Office">
+    <a:fillStyleLst>
+      <a:solidFill>
+        <a:schemeClr val="phClr"/>
+      </a:solidFill>
+      <a:gradFill rotWithShape="1">
+        <a:gsLst>
+          <a:gs pos="0">
+            <a:schemeClr val="phClr">
+              <a:lumMod val="110000"/>
+              <a:satMod val="105000"/>
+              <a:tint val="67000"/>
+            </a:schemeClr>
+          </a:gs>
+          <a:gs pos="50000">
+            <a:schemeClr val="phClr">
+              <a:lumMod val="105000"/>
+              <a:satMod val="103000"/>
+              <a:tint val="73000"/>
+            </a:schemeClr>
+          </a:gs>
+          <a:gs pos="100000">
+            <a:schemeClr val="phClr">
+              <a:lumMod val="105000"/>
+              <a:satMod val="109000"/>
+              <a:tint val="81000"/>
+            </a:schemeClr>
+          </a:gs>
+        </a:gsLst>
+        <a:lin ang="5400000" scaled="0"/>
+      </a:gradFill>
+      <a:gradFill rotWithShape="1">
+        <a:gsLst>
+          <a:gs pos="0">
+            <a:schemeClr val="phClr">
+              <a:satMod val="103000"/>
+              <a:lumMod val="102000"/>
+              <a:tint val="94000"/>
+            </a:schemeClr>
+          </a:gs>
+          <a:gs pos="50000">
+            <a:schemeClr val="phClr">
+              <a:satMod val="110000"/>
+              <a:lumMod val="100000"/>
+              <a:shade val="100000"/>
+            </a:schemeClr>
+          </a:gs>
+          <a:gs pos="100000">
+            <a:schemeClr val="phClr">
+              <a:lumMod val="99000"/>
+              <a:satMod val="120000"/>
+              <a:shade val="78000"/>
+            </a:schemeClr>
+          </a:gs>
+        </a:gsLst>
+        <a:lin ang="5400000" scaled="0"/>
+      </a:gradFill>
+    </a:fillStyleLst>
+    <a:lnStyleLst>
+      <a:ln w="6350" cap="flat" cmpd="sng" algn="ctr">
+        <a:solidFill>
+          <a:schemeClr val="phClr"/>
+        </a:solidFill>
+        <a:prstDash val="solid"/>
+        <a:miter lim="800000"/>
+      </a:ln>
+      <a:ln w="12700" cap="flat" cmpd="sng" algn="ctr">
+        <a:solidFill>
+          <a:schemeClr val="phClr"/>
+        </a:solidFill>
+        <a:prstDash val="solid"/>
+        <a:miter lim="800000"/>
+      </a:ln>
+      <a:ln w="19050" cap="flat" cmpd="sng" algn="ctr">
+        <a:solidFill>
+          <a:schemeClr val="phClr"/>
+        </a:solidFill>
+        <a:prstDash val="solid"/>
+        <a:miter lim="800000"/>
+      </a:ln>
+    </a:lnStyleLst>
+    <a:effectStyleLst>
+      <a:effectStyle>
+        <a:effectLst/>
+      </a:effectStyle>
+      <a:effectStyle>
+        <a:effectLst/>
+      </a:effectStyle>
+      <a:effectStyle>
+        <a:effectLst>
+          <a:outerShdw blurRad="57150" dist="19050" dir="5400000" algn="ctr" rotWithShape="0">
+            <a:srgbClr val="000000">
+              <a:alpha val="63000"/>
+            </a:srgbClr>
+          </a:outerShdw>
+        </a:effectLst>
+      </a:effectStyle>
+    </a:effectStyleLst>
+    <a:bgFillStyleLst>
+      <a:solidFill>
+        <a:schemeClr val="phClr"/>
+      </a:solidFill>
+      <a:solidFill>
+        <a:schemeClr val="phClr">
+          <a:tint val="95000"/>
+          <a:satMod val="170000"/>
+        </a:schemeClr>
+      </a:solidFill>
+      <a:gradFill rotWithShape="1">
+        <a:gsLst>
+          <a:gs pos="0">
+            <a:schemeClr val="phClr">
+              <a:tint val="93000"/>
+              <a:satMod val="150000"/>
+              <a:shade val="98000"/>
+              <a:lumMod val="102000"/>
+            </a:schemeClr>
+          </a:gs>
+          <a:gs pos="50000">
+            <a:schemeClr val="phClr">
+              <a:tint val="98000"/>
+              <a:satMod val="130000"/>
+              <a:shade val="90000"/>
+              <a:lumMod val="103000"/>
+            </a:schemeClr>
+          </a:gs>
+          <a:gs pos="100000">
+            <a:schemeClr val="phClr">
+              <a:shade val="63000"/>
+              <a:satMod val="120000"/>
+            </a:schemeClr>
+          </a:gs>
+        </a:gsLst>
+        <a:lin ang="5400000" scaled="0"/>
+      </a:gradFill>
+    </a:bgFillStyleLst>
+  </a:fmtScheme>
+</a:themeOverride>
+</file>
+
+<file path=word/theme/themeOverride3.xml><?xml version="1.0" encoding="utf-8"?>
+<a:themeOverride xmlns:a="http://schemas.openxmlformats.org/drawingml/2006/main">
+  <a:clrScheme name="Office">
+    <a:dk1>
+      <a:sysClr val="windowText" lastClr="000000"/>
+    </a:dk1>
+    <a:lt1>
+      <a:sysClr val="window" lastClr="FFFFFF"/>
+    </a:lt1>
+    <a:dk2>
+      <a:srgbClr val="44546A"/>
+    </a:dk2>
+    <a:lt2>
+      <a:srgbClr val="E7E6E6"/>
+    </a:lt2>
+    <a:accent1>
+      <a:srgbClr val="5B9BD5"/>
+    </a:accent1>
+    <a:accent2>
+      <a:srgbClr val="ED7D31"/>
+    </a:accent2>
+    <a:accent3>
+      <a:srgbClr val="A5A5A5"/>
+    </a:accent3>
+    <a:accent4>
+      <a:srgbClr val="FFC000"/>
+    </a:accent4>
+    <a:accent5>
+      <a:srgbClr val="4472C4"/>
+    </a:accent5>
+    <a:accent6>
+      <a:srgbClr val="70AD47"/>
+    </a:accent6>
+    <a:hlink>
+      <a:srgbClr val="0563C1"/>
+    </a:hlink>
+    <a:folHlink>
+      <a:srgbClr val="954F72"/>
+    </a:folHlink>
+  </a:clrScheme>
+  <a:fontScheme name="Office">
+    <a:majorFont>
+      <a:latin typeface="Calibri Light" panose="020F0302020204030204"/>
+      <a:ea typeface=""/>
+      <a:cs typeface=""/>
+      <a:font script="Jpan" typeface="游ゴシック Light"/>
+      <a:font script="Hang" typeface="맑은 고딕"/>
+      <a:font script="Hans" typeface="等线 Light"/>
+      <a:font script="Hant" typeface="新細明體"/>
+      <a:font script="Arab" typeface="Times New Roman"/>
+      <a:font script="Hebr" typeface="Times New Roman"/>
+      <a:font script="Thai" typeface="Tahoma"/>
+      <a:font script="Ethi" typeface="Nyala"/>
+      <a:font script="Beng" typeface="Vrinda"/>
+      <a:font script="Gujr" typeface="Shruti"/>
+      <a:font script="Khmr" typeface="MoolBoran"/>
+      <a:font script="Knda" typeface="Tunga"/>
+      <a:font script="Guru" typeface="Raavi"/>
+      <a:font script="Cans" typeface="Euphemia"/>
+      <a:font script="Cher" typeface="Plantagenet Cherokee"/>
+      <a:font script="Yiii" typeface="Microsoft Yi Baiti"/>
+      <a:font script="Tibt" typeface="Microsoft Himalaya"/>
+      <a:font script="Thaa" typeface="MV Boli"/>
+      <a:font script="Deva" typeface="Mangal"/>
+      <a:font script="Telu" typeface="Gautami"/>
+      <a:font script="Taml" typeface="Latha"/>
+      <a:font script="Syrc" typeface="Estrangelo Edessa"/>
+      <a:font script="Orya" typeface="Kalinga"/>
+      <a:font script="Mlym" typeface="Kartika"/>
+      <a:font script="Laoo" typeface="DokChampa"/>
+      <a:font script="Sinh" typeface="Iskoola Pota"/>
+      <a:font script="Mong" typeface="Mongolian Baiti"/>
+      <a:font script="Viet" typeface="Times New Roman"/>
+      <a:font script="Uigh" typeface="Microsoft Uighur"/>
+      <a:font script="Geor" typeface="Sylfaen"/>
+      <a:font script="Armn" typeface="Arial"/>
+      <a:font script="Bugi" typeface="Leelawadee UI"/>
+      <a:font script="Bopo" typeface="Microsoft JhengHei"/>
+      <a:font script="Java" typeface="Javanese Text"/>
+      <a:font script="Lisu" typeface="Segoe UI"/>
+      <a:font script="Mymr" typeface="Myanmar Text"/>
+      <a:font script="Nkoo" typeface="Ebrima"/>
+      <a:font script="Olck" typeface="Nirmala UI"/>
+      <a:font script="Osma" typeface="Ebrima"/>
+      <a:font script="Phag" typeface="Phagspa"/>
+      <a:font script="Syrn" typeface="Estrangelo Edessa"/>
+      <a:font script="Syrj" typeface="Estrangelo Edessa"/>
+      <a:font script="Syre" typeface="Estrangelo Edessa"/>
+      <a:font script="Sora" typeface="Nirmala UI"/>
+      <a:font script="Tale" typeface="Microsoft Tai Le"/>
+      <a:font script="Talu" typeface="Microsoft New Tai Lue"/>
+      <a:font script="Tfng" typeface="Ebrima"/>
+    </a:majorFont>
+    <a:minorFont>
+      <a:latin typeface="Calibri" panose="020F0502020204030204"/>
+      <a:ea typeface=""/>
+      <a:cs typeface=""/>
+      <a:font script="Jpan" typeface="游ゴシック"/>
+      <a:font script="Hang" typeface="맑은 고딕"/>
+      <a:font script="Hans" typeface="等线"/>
+      <a:font script="Hant" typeface="新細明體"/>
+      <a:font script="Arab" typeface="Arial"/>
+      <a:font script="Hebr" typeface="Arial"/>
+      <a:font script="Thai" typeface="Tahoma"/>
+      <a:font script="Ethi" typeface="Nyala"/>
+      <a:font script="Beng" typeface="Vrinda"/>
+      <a:font script="Gujr" typeface="Shruti"/>
+      <a:font script="Khmr" typeface="DaunPenh"/>
+      <a:font script="Knda" typeface="Tunga"/>
+      <a:font script="Guru" typeface="Raavi"/>
+      <a:font script="Cans" typeface="Euphemia"/>
+      <a:font script="Cher" typeface="Plantagenet Cherokee"/>
+      <a:font script="Yiii" typeface="Microsoft Yi Baiti"/>
+      <a:font script="Tibt" typeface="Microsoft Himalaya"/>
+      <a:font script="Thaa" typeface="MV Boli"/>
+      <a:font script="Deva" typeface="Mangal"/>
+      <a:font script="Telu" typeface="Gautami"/>
+      <a:font script="Taml" typeface="Latha"/>
+      <a:font script="Syrc" typeface="Estrangelo Edessa"/>
+      <a:font script="Orya" typeface="Kalinga"/>
+      <a:font script="Mlym" typeface="Kartika"/>
+      <a:font script="Laoo" typeface="DokChampa"/>
+      <a:font script="Sinh" typeface="Iskoola Pota"/>
+      <a:font script="Mong" typeface="Mongolian Baiti"/>
+      <a:font script="Viet" typeface="Arial"/>
+      <a:font script="Uigh" typeface="Microsoft Uighur"/>
+      <a:font script="Geor" typeface="Sylfaen"/>
+      <a:font script="Armn" typeface="Arial"/>
+      <a:font script="Bugi" typeface="Leelawadee UI"/>
+      <a:font script="Bopo" typeface="Microsoft JhengHei"/>
+      <a:font script="Java" typeface="Javanese Text"/>
+      <a:font script="Lisu" typeface="Segoe UI"/>
+      <a:font script="Mymr" typeface="Myanmar Text"/>
+      <a:font script="Nkoo" typeface="Ebrima"/>
+      <a:font script="Olck" typeface="Nirmala UI"/>
+      <a:font script="Osma" typeface="Ebrima"/>
+      <a:font script="Phag" typeface="Phagspa"/>
+      <a:font script="Syrn" typeface="Estrangelo Edessa"/>
+      <a:font script="Syrj" typeface="Estrangelo Edessa"/>
+      <a:font script="Syre" typeface="Estrangelo Edessa"/>
+      <a:font script="Sora" typeface="Nirmala UI"/>
+      <a:font script="Tale" typeface="Microsoft Tai Le"/>
+      <a:font script="Talu" typeface="Microsoft New Tai Lue"/>
+      <a:font script="Tfng" typeface="Ebrima"/>
+    </a:minorFont>
+  </a:fontScheme>
+  <a:fmtScheme name="Office">
+    <a:fillStyleLst>
+      <a:solidFill>
+        <a:schemeClr val="phClr"/>
+      </a:solidFill>
+      <a:gradFill rotWithShape="1">
+        <a:gsLst>
+          <a:gs pos="0">
+            <a:schemeClr val="phClr">
+              <a:lumMod val="110000"/>
+              <a:satMod val="105000"/>
+              <a:tint val="67000"/>
+            </a:schemeClr>
+          </a:gs>
+          <a:gs pos="50000">
+            <a:schemeClr val="phClr">
+              <a:lumMod val="105000"/>
+              <a:satMod val="103000"/>
+              <a:tint val="73000"/>
+            </a:schemeClr>
+          </a:gs>
+          <a:gs pos="100000">
+            <a:schemeClr val="phClr">
+              <a:lumMod val="105000"/>
+              <a:satMod val="109000"/>
+              <a:tint val="81000"/>
+            </a:schemeClr>
+          </a:gs>
+        </a:gsLst>
+        <a:lin ang="5400000" scaled="0"/>
+      </a:gradFill>
+      <a:gradFill rotWithShape="1">
+        <a:gsLst>
+          <a:gs pos="0">
+            <a:schemeClr val="phClr">
+              <a:satMod val="103000"/>
+              <a:lumMod val="102000"/>
+              <a:tint val="94000"/>
+            </a:schemeClr>
+          </a:gs>
+          <a:gs pos="50000">
+            <a:schemeClr val="phClr">
+              <a:satMod val="110000"/>
+              <a:lumMod val="100000"/>
+              <a:shade val="100000"/>
+            </a:schemeClr>
+          </a:gs>
+          <a:gs pos="100000">
+            <a:schemeClr val="phClr">
+              <a:lumMod val="99000"/>
+              <a:satMod val="120000"/>
+              <a:shade val="78000"/>
+            </a:schemeClr>
+          </a:gs>
+        </a:gsLst>
+        <a:lin ang="5400000" scaled="0"/>
+      </a:gradFill>
+    </a:fillStyleLst>
+    <a:lnStyleLst>
+      <a:ln w="6350" cap="flat" cmpd="sng" algn="ctr">
+        <a:solidFill>
+          <a:schemeClr val="phClr"/>
+        </a:solidFill>
+        <a:prstDash val="solid"/>
+        <a:miter lim="800000"/>
+      </a:ln>
+      <a:ln w="12700" cap="flat" cmpd="sng" algn="ctr">
+        <a:solidFill>
+          <a:schemeClr val="phClr"/>
+        </a:solidFill>
+        <a:prstDash val="solid"/>
+        <a:miter lim="800000"/>
+      </a:ln>
+      <a:ln w="19050" cap="flat" cmpd="sng" algn="ctr">
+        <a:solidFill>
+          <a:schemeClr val="phClr"/>
+        </a:solidFill>
+        <a:prstDash val="solid"/>
+        <a:miter lim="800000"/>
+      </a:ln>
+    </a:lnStyleLst>
+    <a:effectStyleLst>
+      <a:effectStyle>
+        <a:effectLst/>
+      </a:effectStyle>
+      <a:effectStyle>
+        <a:effectLst/>
+      </a:effectStyle>
+      <a:effectStyle>
+        <a:effectLst>
+          <a:outerShdw blurRad="57150" dist="19050" dir="5400000" algn="ctr" rotWithShape="0">
+            <a:srgbClr val="000000">
+              <a:alpha val="63000"/>
+            </a:srgbClr>
+          </a:outerShdw>
+        </a:effectLst>
+      </a:effectStyle>
+    </a:effectStyleLst>
+    <a:bgFillStyleLst>
+      <a:solidFill>
+        <a:schemeClr val="phClr"/>
+      </a:solidFill>
+      <a:solidFill>
+        <a:schemeClr val="phClr">
+          <a:tint val="95000"/>
+          <a:satMod val="170000"/>
+        </a:schemeClr>
+      </a:solidFill>
+      <a:gradFill rotWithShape="1">
+        <a:gsLst>
+          <a:gs pos="0">
+            <a:schemeClr val="phClr">
+              <a:tint val="93000"/>
+              <a:satMod val="150000"/>
+              <a:shade val="98000"/>
+              <a:lumMod val="102000"/>
+            </a:schemeClr>
+          </a:gs>
+          <a:gs pos="50000">
+            <a:schemeClr val="phClr">
+              <a:tint val="98000"/>
+              <a:satMod val="130000"/>
+              <a:shade val="90000"/>
+              <a:lumMod val="103000"/>
+            </a:schemeClr>
+          </a:gs>
+          <a:gs pos="100000">
+            <a:schemeClr val="phClr">
+              <a:shade val="63000"/>
+              <a:satMod val="120000"/>
+            </a:schemeClr>
+          </a:gs>
+        </a:gsLst>
+        <a:lin ang="5400000" scaled="0"/>
+      </a:gradFill>
+    </a:bgFillStyleLst>
+  </a:fmtScheme>
+</a:themeOverride>
+</file>
+
 <file path=customXml/item1.xml><?xml version="1.0" encoding="utf-8"?>
 <b:Sources xmlns:b="http://schemas.openxmlformats.org/officeDocument/2006/bibliography" xmlns="http://schemas.openxmlformats.org/officeDocument/2006/bibliography" SelectedStyle="\APASixthEditionOfficeOnline.xsl" StyleName="APA" Version="6"/>
 </file>
 
 <file path=customXml/itemProps1.xml><?xml version="1.0" encoding="utf-8"?>
-<ds:datastoreItem xmlns:ds="http://schemas.openxmlformats.org/officeDocument/2006/customXml" ds:itemID="{F575A54B-6A91-4CAA-929F-7C41B599216D}">
+<ds:datastoreItem xmlns:ds="http://schemas.openxmlformats.org/officeDocument/2006/customXml" ds:itemID="{10301DB5-DADA-455F-BB7F-07E99561D0C5}">
   <ds:schemaRefs>
     <ds:schemaRef ds:uri="http://schemas.openxmlformats.org/officeDocument/2006/bibliography"/>
   </ds:schemaRefs>

</xml_diff>